<commit_message>
Added Experiment No. 5.
</commit_message>
<xml_diff>
--- a/Experiment 5/Experiment_5.docx
+++ b/Experiment 5/Experiment_5.docx
@@ -1,6 +1,6 @@
 
 <file path=word/document.xml><?xml version="1.0" encoding="utf-8"?>
-<w:document xmlns:ve="http://schemas.openxmlformats.org/markup-compatibility/2006" xmlns:o="urn:schemas-microsoft-com:office:office" xmlns:r="http://schemas.openxmlformats.org/officeDocument/2006/relationships" xmlns:m="http://schemas.openxmlformats.org/officeDocument/2006/math" xmlns:v="urn:schemas-microsoft-com:vml" xmlns:wp="http://schemas.openxmlformats.org/drawingml/2006/wordprocessingDrawing" xmlns:w10="urn:schemas-microsoft-com:office:word" xmlns:w="http://schemas.openxmlformats.org/wordprocessingml/2006/main" xmlns:wne="http://schemas.microsoft.com/office/word/2006/wordml">
+<w:document xmlns:wpc="http://schemas.microsoft.com/office/word/2010/wordprocessingCanvas" xmlns:cx="http://schemas.microsoft.com/office/drawing/2014/chartex" xmlns:cx1="http://schemas.microsoft.com/office/drawing/2015/9/8/chartex" xmlns:cx2="http://schemas.microsoft.com/office/drawing/2015/10/21/chartex" xmlns:cx3="http://schemas.microsoft.com/office/drawing/2016/5/9/chartex" xmlns:cx4="http://schemas.microsoft.com/office/drawing/2016/5/10/chartex" xmlns:cx5="http://schemas.microsoft.com/office/drawing/2016/5/11/chartex" xmlns:cx6="http://schemas.microsoft.com/office/drawing/2016/5/12/chartex" xmlns:cx7="http://schemas.microsoft.com/office/drawing/2016/5/13/chartex" xmlns:cx8="http://schemas.microsoft.com/office/drawing/2016/5/14/chartex" xmlns:mc="http://schemas.openxmlformats.org/markup-compatibility/2006" xmlns:aink="http://schemas.microsoft.com/office/drawing/2016/ink" xmlns:am3d="http://schemas.microsoft.com/office/drawing/2017/model3d" xmlns:o="urn:schemas-microsoft-com:office:office" xmlns:r="http://schemas.openxmlformats.org/officeDocument/2006/relationships" xmlns:m="http://schemas.openxmlformats.org/officeDocument/2006/math" xmlns:v="urn:schemas-microsoft-com:vml" xmlns:wp14="http://schemas.microsoft.com/office/word/2010/wordprocessingDrawing" xmlns:wp="http://schemas.openxmlformats.org/drawingml/2006/wordprocessingDrawing" xmlns:w10="urn:schemas-microsoft-com:office:word" xmlns:w="http://schemas.openxmlformats.org/wordprocessingml/2006/main" xmlns:w14="http://schemas.microsoft.com/office/word/2010/wordml" xmlns:w15="http://schemas.microsoft.com/office/word/2012/wordml" xmlns:w16cex="http://schemas.microsoft.com/office/word/2018/wordml/cex" xmlns:w16cid="http://schemas.microsoft.com/office/word/2016/wordml/cid" xmlns:w16="http://schemas.microsoft.com/office/word/2018/wordml" xmlns:w16se="http://schemas.microsoft.com/office/word/2015/wordml/symex" xmlns:wpg="http://schemas.microsoft.com/office/word/2010/wordprocessingGroup" xmlns:wpi="http://schemas.microsoft.com/office/word/2010/wordprocessingInk" xmlns:wne="http://schemas.microsoft.com/office/word/2006/wordml" xmlns:wps="http://schemas.microsoft.com/office/word/2010/wordprocessingShape" mc:Ignorable="w14 w15 w16se w16cid w16 w16cex wp14">
   <w:body>
     <w:p>
       <w:pPr>
@@ -19,20 +19,39 @@
           <w:sz w:val="32"/>
           <w:szCs w:val="32"/>
         </w:rPr>
-        <w:t>EXPERIMENT NO:-05</w:t>
-      </w:r>
-    </w:p>
-    <w:p>
-      <w:pPr>
-        <w:rPr>
-          <w:rFonts w:ascii="Times New Roman" w:hAnsi="Times New Roman" w:cs="Times New Roman"/>
-          <w:sz w:val="24"/>
-        </w:rPr>
-      </w:pPr>
+        <w:t xml:space="preserve">EXPERIMENT </w:t>
+      </w:r>
       <w:r>
         <w:rPr>
           <w:rFonts w:ascii="Times New Roman" w:hAnsi="Times New Roman" w:cs="Times New Roman"/>
           <w:b/>
+          <w:sz w:val="32"/>
+          <w:szCs w:val="32"/>
+        </w:rPr>
+        <w:t>NO: -</w:t>
+      </w:r>
+      <w:r>
+        <w:rPr>
+          <w:rFonts w:ascii="Times New Roman" w:hAnsi="Times New Roman" w:cs="Times New Roman"/>
+          <w:b/>
+          <w:sz w:val="32"/>
+          <w:szCs w:val="32"/>
+        </w:rPr>
+        <w:t>05</w:t>
+      </w:r>
+    </w:p>
+    <w:p>
+      <w:pPr>
+        <w:jc w:val="center"/>
+        <w:rPr>
+          <w:rFonts w:ascii="Times New Roman" w:hAnsi="Times New Roman" w:cs="Times New Roman"/>
+          <w:sz w:val="24"/>
+        </w:rPr>
+      </w:pPr>
+      <w:r>
+        <w:rPr>
+          <w:rFonts w:ascii="Times New Roman" w:hAnsi="Times New Roman" w:cs="Times New Roman"/>
+          <w:b/>
           <w:bCs/>
           <w:sz w:val="24"/>
         </w:rPr>
@@ -43,7 +62,7 @@
           <w:rFonts w:ascii="Times New Roman" w:hAnsi="Times New Roman" w:cs="Times New Roman"/>
           <w:sz w:val="24"/>
         </w:rPr>
-        <w:t>:-</w:t>
+        <w:t>: -</w:t>
       </w:r>
       <w:r>
         <w:rPr>
@@ -64,7 +83,14 @@
           <w:rFonts w:ascii="Times New Roman" w:hAnsi="Times New Roman" w:cs="Times New Roman"/>
           <w:sz w:val="24"/>
         </w:rPr>
-        <w:t>rite a program for adding element from a binary  tree</w:t>
+        <w:t xml:space="preserve">rite a program for adding element from a </w:t>
+      </w:r>
+      <w:r>
+        <w:rPr>
+          <w:rFonts w:ascii="Times New Roman" w:hAnsi="Times New Roman" w:cs="Times New Roman"/>
+          <w:sz w:val="24"/>
+        </w:rPr>
+        <w:t>binary tree</w:t>
       </w:r>
     </w:p>
     <w:p>
@@ -225,7 +251,7 @@
           <w:rFonts w:ascii="Times New Roman" w:hAnsi="Times New Roman" w:cs="Times New Roman"/>
           <w:sz w:val="24"/>
         </w:rPr>
-        <w:t>Name:-</w:t>
+        <w:t>Name: -</w:t>
       </w:r>
       <w:r>
         <w:rPr>
@@ -234,148 +260,168 @@
         </w:rPr>
         <w:t xml:space="preserve"> </w:t>
       </w:r>
-      <w:proofErr w:type="spellStart"/>
-      <w:r>
-        <w:rPr>
-          <w:rFonts w:ascii="Times New Roman" w:hAnsi="Times New Roman" w:cs="Times New Roman"/>
-          <w:sz w:val="24"/>
-        </w:rPr>
-        <w:t>Kavishwar</w:t>
-      </w:r>
-      <w:proofErr w:type="spellEnd"/>
-      <w:r>
-        <w:rPr>
-          <w:rFonts w:ascii="Times New Roman" w:hAnsi="Times New Roman" w:cs="Times New Roman"/>
-          <w:sz w:val="24"/>
+      <w:r>
+        <w:rPr>
+          <w:rFonts w:ascii="Times New Roman" w:hAnsi="Times New Roman" w:cs="Times New Roman"/>
+          <w:sz w:val="24"/>
+        </w:rPr>
+        <w:t>Nishant Bhandari</w:t>
+      </w:r>
+    </w:p>
+    <w:p>
+      <w:pPr>
+        <w:ind w:left="5760"/>
+        <w:rPr>
+          <w:rFonts w:ascii="Times New Roman" w:hAnsi="Times New Roman" w:cs="Times New Roman"/>
+          <w:sz w:val="24"/>
+        </w:rPr>
+      </w:pPr>
+      <w:r>
+        <w:rPr>
+          <w:rFonts w:ascii="Times New Roman" w:hAnsi="Times New Roman" w:cs="Times New Roman"/>
+          <w:sz w:val="24"/>
+        </w:rPr>
+        <w:t xml:space="preserve">Roll </w:t>
+      </w:r>
+      <w:r>
+        <w:rPr>
+          <w:rFonts w:ascii="Times New Roman" w:hAnsi="Times New Roman" w:cs="Times New Roman"/>
+          <w:sz w:val="24"/>
+        </w:rPr>
+        <w:t>No: -</w:t>
+      </w:r>
+      <w:r>
+        <w:rPr>
+          <w:rFonts w:ascii="Times New Roman" w:hAnsi="Times New Roman" w:cs="Times New Roman"/>
+          <w:sz w:val="24"/>
+        </w:rPr>
+        <w:t>06</w:t>
+      </w:r>
+    </w:p>
+    <w:p>
+      <w:pPr>
+        <w:ind w:left="5760"/>
+        <w:rPr>
+          <w:rFonts w:ascii="Times New Roman" w:hAnsi="Times New Roman" w:cs="Times New Roman"/>
+          <w:sz w:val="24"/>
+        </w:rPr>
+      </w:pPr>
+      <w:r>
+        <w:rPr>
+          <w:rFonts w:ascii="Times New Roman" w:hAnsi="Times New Roman" w:cs="Times New Roman"/>
+          <w:sz w:val="24"/>
+        </w:rPr>
+        <w:t>Subject: -</w:t>
+      </w:r>
+      <w:r>
+        <w:rPr>
+          <w:rFonts w:ascii="Times New Roman" w:hAnsi="Times New Roman" w:cs="Times New Roman"/>
+          <w:sz w:val="24"/>
+        </w:rPr>
+        <w:t>Fundamental Algorithm</w:t>
+      </w:r>
+    </w:p>
+    <w:p>
+      <w:pPr>
+        <w:ind w:left="5760"/>
+        <w:rPr>
+          <w:rFonts w:ascii="Times New Roman" w:hAnsi="Times New Roman" w:cs="Times New Roman"/>
+          <w:sz w:val="24"/>
+        </w:rPr>
+      </w:pPr>
+      <w:r>
+        <w:rPr>
+          <w:rFonts w:ascii="Times New Roman" w:hAnsi="Times New Roman" w:cs="Times New Roman"/>
+          <w:sz w:val="24"/>
+        </w:rPr>
+        <w:t>Class: -</w:t>
+      </w:r>
+      <w:r>
+        <w:rPr>
+          <w:rFonts w:ascii="Times New Roman" w:hAnsi="Times New Roman" w:cs="Times New Roman"/>
+          <w:sz w:val="24"/>
+        </w:rPr>
+        <w:t>SY-CS</w:t>
+      </w:r>
+    </w:p>
+    <w:p>
+      <w:pPr>
+        <w:ind w:left="5760"/>
+        <w:rPr>
+          <w:rFonts w:ascii="Times New Roman" w:hAnsi="Times New Roman" w:cs="Times New Roman"/>
+          <w:sz w:val="24"/>
+        </w:rPr>
+      </w:pPr>
+      <w:r>
+        <w:rPr>
+          <w:rFonts w:ascii="Times New Roman" w:hAnsi="Times New Roman" w:cs="Times New Roman"/>
+          <w:sz w:val="24"/>
+        </w:rPr>
+        <w:t>Sign: -</w:t>
+      </w:r>
+    </w:p>
+    <w:p>
+      <w:pPr>
+        <w:rPr>
+          <w:rFonts w:ascii="Times New Roman" w:hAnsi="Times New Roman" w:cs="Times New Roman"/>
+          <w:b/>
+          <w:sz w:val="24"/>
+          <w:szCs w:val="24"/>
+        </w:rPr>
+      </w:pPr>
+    </w:p>
+    <w:p>
+      <w:pPr>
+        <w:rPr>
+          <w:b/>
+        </w:rPr>
+      </w:pPr>
+    </w:p>
+    <w:p>
+      <w:pPr>
+        <w:rPr>
+          <w:b/>
+          <w:sz w:val="24"/>
+          <w:szCs w:val="24"/>
+        </w:rPr>
+      </w:pPr>
+      <w:r>
+        <w:rPr>
+          <w:b/>
+          <w:sz w:val="24"/>
+          <w:szCs w:val="24"/>
+        </w:rPr>
+        <w:lastRenderedPageBreak/>
+        <w:t>S</w:t>
+      </w:r>
+      <w:r>
+        <w:rPr>
+          <w:b/>
+          <w:sz w:val="24"/>
+          <w:szCs w:val="24"/>
+        </w:rPr>
+        <w:t xml:space="preserve">ource </w:t>
+      </w:r>
+      <w:r>
+        <w:rPr>
+          <w:b/>
+          <w:sz w:val="24"/>
+          <w:szCs w:val="24"/>
+        </w:rPr>
+        <w:t>code: -</w:t>
+      </w:r>
+      <w:r>
+        <w:rPr>
+          <w:b/>
+          <w:sz w:val="24"/>
+          <w:szCs w:val="24"/>
         </w:rPr>
         <w:t xml:space="preserve"> </w:t>
       </w:r>
-      <w:proofErr w:type="spellStart"/>
-      <w:r>
-        <w:rPr>
-          <w:rFonts w:ascii="Times New Roman" w:hAnsi="Times New Roman" w:cs="Times New Roman"/>
-          <w:sz w:val="24"/>
-        </w:rPr>
-        <w:t>Dhule</w:t>
-      </w:r>
-      <w:proofErr w:type="spellEnd"/>
-    </w:p>
-    <w:p>
-      <w:pPr>
-        <w:ind w:left="5760"/>
-        <w:rPr>
-          <w:rFonts w:ascii="Times New Roman" w:hAnsi="Times New Roman" w:cs="Times New Roman"/>
-          <w:sz w:val="24"/>
-        </w:rPr>
-      </w:pPr>
-      <w:r>
-        <w:rPr>
-          <w:rFonts w:ascii="Times New Roman" w:hAnsi="Times New Roman" w:cs="Times New Roman"/>
-          <w:sz w:val="24"/>
-        </w:rPr>
-        <w:t>Roll No:-</w:t>
-      </w:r>
-      <w:r>
-        <w:rPr>
-          <w:rFonts w:ascii="Times New Roman" w:hAnsi="Times New Roman" w:cs="Times New Roman"/>
-          <w:sz w:val="24"/>
-        </w:rPr>
-        <w:t>06</w:t>
-      </w:r>
-    </w:p>
-    <w:p>
-      <w:pPr>
-        <w:ind w:left="5760"/>
-        <w:rPr>
-          <w:rFonts w:ascii="Times New Roman" w:hAnsi="Times New Roman" w:cs="Times New Roman"/>
-          <w:sz w:val="24"/>
-        </w:rPr>
-      </w:pPr>
-      <w:r>
-        <w:rPr>
-          <w:rFonts w:ascii="Times New Roman" w:hAnsi="Times New Roman" w:cs="Times New Roman"/>
-          <w:sz w:val="24"/>
-        </w:rPr>
-        <w:t>Subject:-Fundamental Algorithm</w:t>
-      </w:r>
-    </w:p>
-    <w:p>
-      <w:pPr>
-        <w:ind w:left="5760"/>
-        <w:rPr>
-          <w:rFonts w:ascii="Times New Roman" w:hAnsi="Times New Roman" w:cs="Times New Roman"/>
-          <w:sz w:val="24"/>
-        </w:rPr>
-      </w:pPr>
-      <w:r>
-        <w:rPr>
-          <w:rFonts w:ascii="Times New Roman" w:hAnsi="Times New Roman" w:cs="Times New Roman"/>
-          <w:sz w:val="24"/>
-        </w:rPr>
-        <w:t>Class:-SY-CS</w:t>
-      </w:r>
-    </w:p>
-    <w:p>
-      <w:pPr>
-        <w:ind w:left="5760"/>
-        <w:rPr>
-          <w:rFonts w:ascii="Times New Roman" w:hAnsi="Times New Roman" w:cs="Times New Roman"/>
-          <w:sz w:val="24"/>
-        </w:rPr>
-      </w:pPr>
-      <w:r>
-        <w:rPr>
-          <w:rFonts w:ascii="Times New Roman" w:hAnsi="Times New Roman" w:cs="Times New Roman"/>
-          <w:sz w:val="24"/>
-        </w:rPr>
-        <w:t>Sign:-</w:t>
-      </w:r>
-    </w:p>
-    <w:p>
-      <w:pPr>
-        <w:rPr>
-          <w:rFonts w:ascii="Times New Roman" w:hAnsi="Times New Roman" w:cs="Times New Roman"/>
-          <w:b/>
-          <w:sz w:val="24"/>
-          <w:szCs w:val="24"/>
-        </w:rPr>
-      </w:pPr>
-    </w:p>
-    <w:p>
-      <w:pPr>
-        <w:rPr>
-          <w:b/>
-        </w:rPr>
-      </w:pPr>
-    </w:p>
-    <w:p>
-      <w:pPr>
-        <w:rPr>
-          <w:b/>
-          <w:sz w:val="24"/>
-          <w:szCs w:val="24"/>
-        </w:rPr>
-      </w:pPr>
-      <w:r>
-        <w:rPr>
-          <w:b/>
-          <w:sz w:val="24"/>
-          <w:szCs w:val="24"/>
-        </w:rPr>
-        <w:lastRenderedPageBreak/>
-        <w:t>source code:-</w:t>
-      </w:r>
-      <w:r>
-        <w:rPr>
-          <w:b/>
-          <w:sz w:val="24"/>
-          <w:szCs w:val="24"/>
-        </w:rPr>
-        <w:t xml:space="preserve"> </w:t>
-      </w:r>
-    </w:p>
-    <w:p>
-      <w:pPr>
+    </w:p>
+    <w:p>
+      <w:pPr>
+        <w:shd w:val="clear" w:color="auto" w:fill="DBE5F1" w:themeFill="accent1" w:themeFillTint="33"/>
         <w:rPr>
           <w:bCs/>
         </w:rPr>
@@ -389,19 +435,35 @@
     </w:p>
     <w:p>
       <w:pPr>
-        <w:rPr>
-          <w:bCs/>
-        </w:rPr>
-      </w:pPr>
-      <w:r>
-        <w:rPr>
-          <w:bCs/>
-        </w:rPr>
-        <w:t xml:space="preserve">   def __init__(self, key): </w:t>
-      </w:r>
-    </w:p>
-    <w:p>
-      <w:pPr>
+        <w:shd w:val="clear" w:color="auto" w:fill="DBE5F1" w:themeFill="accent1" w:themeFillTint="33"/>
+        <w:rPr>
+          <w:bCs/>
+        </w:rPr>
+      </w:pPr>
+      <w:r>
+        <w:rPr>
+          <w:bCs/>
+        </w:rPr>
+        <w:t xml:space="preserve">   def __init_</w:t>
+      </w:r>
+      <w:proofErr w:type="gramStart"/>
+      <w:r>
+        <w:rPr>
+          <w:bCs/>
+        </w:rPr>
+        <w:t>_(</w:t>
+      </w:r>
+      <w:proofErr w:type="gramEnd"/>
+      <w:r>
+        <w:rPr>
+          <w:bCs/>
+        </w:rPr>
+        <w:t xml:space="preserve">self, key): </w:t>
+      </w:r>
+    </w:p>
+    <w:p>
+      <w:pPr>
+        <w:shd w:val="clear" w:color="auto" w:fill="DBE5F1" w:themeFill="accent1" w:themeFillTint="33"/>
         <w:rPr>
           <w:bCs/>
         </w:rPr>
@@ -429,6 +491,7 @@
     </w:p>
     <w:p>
       <w:pPr>
+        <w:shd w:val="clear" w:color="auto" w:fill="DBE5F1" w:themeFill="accent1" w:themeFillTint="33"/>
         <w:rPr>
           <w:bCs/>
         </w:rPr>
@@ -440,6 +503,7 @@
         <w:t xml:space="preserve">        </w:t>
       </w:r>
       <w:proofErr w:type="spellStart"/>
+      <w:proofErr w:type="gramStart"/>
       <w:r>
         <w:rPr>
           <w:bCs/>
@@ -447,6 +511,7 @@
         <w:t>self.left</w:t>
       </w:r>
       <w:proofErr w:type="spellEnd"/>
+      <w:proofErr w:type="gramEnd"/>
       <w:r>
         <w:rPr>
           <w:bCs/>
@@ -456,6 +521,7 @@
     </w:p>
     <w:p>
       <w:pPr>
+        <w:shd w:val="clear" w:color="auto" w:fill="DBE5F1" w:themeFill="accent1" w:themeFillTint="33"/>
         <w:rPr>
           <w:bCs/>
         </w:rPr>
@@ -467,6 +533,7 @@
         <w:t xml:space="preserve">        </w:t>
       </w:r>
       <w:proofErr w:type="spellStart"/>
+      <w:proofErr w:type="gramStart"/>
       <w:r>
         <w:rPr>
           <w:bCs/>
@@ -474,6 +541,7 @@
         <w:t>self.right</w:t>
       </w:r>
       <w:proofErr w:type="spellEnd"/>
+      <w:proofErr w:type="gramEnd"/>
       <w:r>
         <w:rPr>
           <w:bCs/>
@@ -483,20 +551,23 @@
     </w:p>
     <w:p>
       <w:pPr>
-        <w:rPr>
-          <w:bCs/>
-        </w:rPr>
-      </w:pPr>
-    </w:p>
-    <w:p>
-      <w:pPr>
-        <w:rPr>
-          <w:bCs/>
-        </w:rPr>
-      </w:pPr>
-    </w:p>
-    <w:p>
-      <w:pPr>
+        <w:shd w:val="clear" w:color="auto" w:fill="DBE5F1" w:themeFill="accent1" w:themeFillTint="33"/>
+        <w:rPr>
+          <w:bCs/>
+        </w:rPr>
+      </w:pPr>
+    </w:p>
+    <w:p>
+      <w:pPr>
+        <w:shd w:val="clear" w:color="auto" w:fill="DBE5F1" w:themeFill="accent1" w:themeFillTint="33"/>
+        <w:rPr>
+          <w:bCs/>
+        </w:rPr>
+      </w:pPr>
+    </w:p>
+    <w:p>
+      <w:pPr>
+        <w:shd w:val="clear" w:color="auto" w:fill="DBE5F1" w:themeFill="accent1" w:themeFillTint="33"/>
         <w:rPr>
           <w:bCs/>
         </w:rPr>
@@ -524,6 +595,7 @@
     </w:p>
     <w:p>
       <w:pPr>
+        <w:shd w:val="clear" w:color="auto" w:fill="DBE5F1" w:themeFill="accent1" w:themeFillTint="33"/>
         <w:rPr>
           <w:bCs/>
         </w:rPr>
@@ -537,6 +609,7 @@
     </w:p>
     <w:p>
       <w:pPr>
+        <w:shd w:val="clear" w:color="auto" w:fill="DBE5F1" w:themeFill="accent1" w:themeFillTint="33"/>
         <w:rPr>
           <w:bCs/>
         </w:rPr>
@@ -562,6 +635,7 @@
         <w:t>(</w:t>
       </w:r>
       <w:proofErr w:type="spellStart"/>
+      <w:proofErr w:type="gramStart"/>
       <w:r>
         <w:rPr>
           <w:bCs/>
@@ -569,6 +643,7 @@
         <w:t>root.left</w:t>
       </w:r>
       <w:proofErr w:type="spellEnd"/>
+      <w:proofErr w:type="gramEnd"/>
       <w:r>
         <w:rPr>
           <w:bCs/>
@@ -578,6 +653,7 @@
     </w:p>
     <w:p>
       <w:pPr>
+        <w:shd w:val="clear" w:color="auto" w:fill="DBE5F1" w:themeFill="accent1" w:themeFillTint="33"/>
         <w:rPr>
           <w:bCs/>
         </w:rPr>
@@ -605,6 +681,7 @@
     </w:p>
     <w:p>
       <w:pPr>
+        <w:shd w:val="clear" w:color="auto" w:fill="DBE5F1" w:themeFill="accent1" w:themeFillTint="33"/>
         <w:rPr>
           <w:bCs/>
         </w:rPr>
@@ -630,6 +707,7 @@
         <w:t>(</w:t>
       </w:r>
       <w:proofErr w:type="spellStart"/>
+      <w:proofErr w:type="gramStart"/>
       <w:r>
         <w:rPr>
           <w:bCs/>
@@ -637,6 +715,7 @@
         <w:t>root.right</w:t>
       </w:r>
       <w:proofErr w:type="spellEnd"/>
+      <w:proofErr w:type="gramEnd"/>
       <w:r>
         <w:rPr>
           <w:bCs/>
@@ -646,33 +725,51 @@
     </w:p>
     <w:p>
       <w:pPr>
-        <w:rPr>
-          <w:bCs/>
-        </w:rPr>
-      </w:pPr>
-    </w:p>
-    <w:p>
-      <w:pPr>
-        <w:rPr>
-          <w:bCs/>
-        </w:rPr>
-      </w:pPr>
-    </w:p>
-    <w:p>
-      <w:pPr>
-        <w:rPr>
-          <w:bCs/>
-        </w:rPr>
-      </w:pPr>
-      <w:r>
-        <w:rPr>
-          <w:bCs/>
-        </w:rPr>
-        <w:t xml:space="preserve">def insert( node, key): </w:t>
-      </w:r>
-    </w:p>
-    <w:p>
-      <w:pPr>
+        <w:shd w:val="clear" w:color="auto" w:fill="DBE5F1" w:themeFill="accent1" w:themeFillTint="33"/>
+        <w:rPr>
+          <w:bCs/>
+        </w:rPr>
+      </w:pPr>
+    </w:p>
+    <w:p>
+      <w:pPr>
+        <w:shd w:val="clear" w:color="auto" w:fill="DBE5F1" w:themeFill="accent1" w:themeFillTint="33"/>
+        <w:rPr>
+          <w:bCs/>
+        </w:rPr>
+      </w:pPr>
+    </w:p>
+    <w:p>
+      <w:pPr>
+        <w:shd w:val="clear" w:color="auto" w:fill="DBE5F1" w:themeFill="accent1" w:themeFillTint="33"/>
+        <w:rPr>
+          <w:bCs/>
+        </w:rPr>
+      </w:pPr>
+      <w:r>
+        <w:rPr>
+          <w:bCs/>
+        </w:rPr>
+        <w:t xml:space="preserve">def </w:t>
+      </w:r>
+      <w:proofErr w:type="gramStart"/>
+      <w:r>
+        <w:rPr>
+          <w:bCs/>
+        </w:rPr>
+        <w:t>insert( node</w:t>
+      </w:r>
+      <w:proofErr w:type="gramEnd"/>
+      <w:r>
+        <w:rPr>
+          <w:bCs/>
+        </w:rPr>
+        <w:t xml:space="preserve">, key): </w:t>
+      </w:r>
+    </w:p>
+    <w:p>
+      <w:pPr>
+        <w:shd w:val="clear" w:color="auto" w:fill="DBE5F1" w:themeFill="accent1" w:themeFillTint="33"/>
         <w:rPr>
           <w:bCs/>
         </w:rPr>
@@ -686,6 +783,7 @@
     </w:p>
     <w:p>
       <w:pPr>
+        <w:shd w:val="clear" w:color="auto" w:fill="DBE5F1" w:themeFill="accent1" w:themeFillTint="33"/>
         <w:rPr>
           <w:bCs/>
         </w:rPr>
@@ -699,6 +797,7 @@
     </w:p>
     <w:p>
       <w:pPr>
+        <w:shd w:val="clear" w:color="auto" w:fill="DBE5F1" w:themeFill="accent1" w:themeFillTint="33"/>
         <w:rPr>
           <w:bCs/>
         </w:rPr>
@@ -726,6 +825,7 @@
     </w:p>
     <w:p>
       <w:pPr>
+        <w:shd w:val="clear" w:color="auto" w:fill="DBE5F1" w:themeFill="accent1" w:themeFillTint="33"/>
         <w:rPr>
           <w:bCs/>
         </w:rPr>
@@ -737,6 +837,7 @@
         <w:t xml:space="preserve">        </w:t>
       </w:r>
       <w:proofErr w:type="spellStart"/>
+      <w:proofErr w:type="gramStart"/>
       <w:r>
         <w:rPr>
           <w:bCs/>
@@ -744,6 +845,7 @@
         <w:t>node.left</w:t>
       </w:r>
       <w:proofErr w:type="spellEnd"/>
+      <w:proofErr w:type="gramEnd"/>
       <w:r>
         <w:rPr>
           <w:bCs/>
@@ -767,6 +869,7 @@
     </w:p>
     <w:p>
       <w:pPr>
+        <w:shd w:val="clear" w:color="auto" w:fill="DBE5F1" w:themeFill="accent1" w:themeFillTint="33"/>
         <w:rPr>
           <w:bCs/>
         </w:rPr>
@@ -780,6 +883,7 @@
     </w:p>
     <w:p>
       <w:pPr>
+        <w:shd w:val="clear" w:color="auto" w:fill="DBE5F1" w:themeFill="accent1" w:themeFillTint="33"/>
         <w:rPr>
           <w:bCs/>
         </w:rPr>
@@ -791,6 +895,7 @@
         <w:t xml:space="preserve">        </w:t>
       </w:r>
       <w:proofErr w:type="spellStart"/>
+      <w:proofErr w:type="gramStart"/>
       <w:r>
         <w:rPr>
           <w:bCs/>
@@ -798,6 +903,7 @@
         <w:t>node.right</w:t>
       </w:r>
       <w:proofErr w:type="spellEnd"/>
+      <w:proofErr w:type="gramEnd"/>
       <w:r>
         <w:rPr>
           <w:bCs/>
@@ -821,6 +927,7 @@
     </w:p>
     <w:p>
       <w:pPr>
+        <w:shd w:val="clear" w:color="auto" w:fill="DBE5F1" w:themeFill="accent1" w:themeFillTint="33"/>
         <w:rPr>
           <w:bCs/>
         </w:rPr>
@@ -834,13 +941,15 @@
     </w:p>
     <w:p>
       <w:pPr>
-        <w:rPr>
-          <w:bCs/>
-        </w:rPr>
-      </w:pPr>
-    </w:p>
-    <w:p>
-      <w:pPr>
+        <w:shd w:val="clear" w:color="auto" w:fill="DBE5F1" w:themeFill="accent1" w:themeFillTint="33"/>
+        <w:rPr>
+          <w:bCs/>
+        </w:rPr>
+      </w:pPr>
+    </w:p>
+    <w:p>
+      <w:pPr>
+        <w:shd w:val="clear" w:color="auto" w:fill="DBE5F1" w:themeFill="accent1" w:themeFillTint="33"/>
         <w:rPr>
           <w:bCs/>
         </w:rPr>
@@ -852,6 +961,7 @@
         <w:t xml:space="preserve">def </w:t>
       </w:r>
       <w:proofErr w:type="spellStart"/>
+      <w:proofErr w:type="gramStart"/>
       <w:r>
         <w:rPr>
           <w:bCs/>
@@ -863,11 +973,19 @@
         <w:rPr>
           <w:bCs/>
         </w:rPr>
-        <w:t xml:space="preserve">( node): </w:t>
-      </w:r>
-    </w:p>
-    <w:p>
-      <w:pPr>
+        <w:t>( node</w:t>
+      </w:r>
+      <w:proofErr w:type="gramEnd"/>
+      <w:r>
+        <w:rPr>
+          <w:bCs/>
+        </w:rPr>
+        <w:t xml:space="preserve">): </w:t>
+      </w:r>
+    </w:p>
+    <w:p>
+      <w:pPr>
+        <w:shd w:val="clear" w:color="auto" w:fill="DBE5F1" w:themeFill="accent1" w:themeFillTint="33"/>
         <w:rPr>
           <w:bCs/>
         </w:rPr>
@@ -881,17 +999,26 @@
     </w:p>
     <w:p>
       <w:pPr>
-        <w:rPr>
-          <w:bCs/>
-        </w:rPr>
-      </w:pPr>
-      <w:r>
-        <w:rPr>
-          <w:bCs/>
-        </w:rPr>
-        <w:t xml:space="preserve">    while(</w:t>
-      </w:r>
-      <w:proofErr w:type="spellStart"/>
+        <w:shd w:val="clear" w:color="auto" w:fill="DBE5F1" w:themeFill="accent1" w:themeFillTint="33"/>
+        <w:rPr>
+          <w:bCs/>
+        </w:rPr>
+      </w:pPr>
+      <w:r>
+        <w:rPr>
+          <w:bCs/>
+        </w:rPr>
+        <w:t xml:space="preserve">    </w:t>
+      </w:r>
+      <w:proofErr w:type="gramStart"/>
+      <w:r>
+        <w:rPr>
+          <w:bCs/>
+        </w:rPr>
+        <w:t>while(</w:t>
+      </w:r>
+      <w:proofErr w:type="spellStart"/>
+      <w:proofErr w:type="gramEnd"/>
       <w:r>
         <w:rPr>
           <w:bCs/>
@@ -908,6 +1035,7 @@
     </w:p>
     <w:p>
       <w:pPr>
+        <w:shd w:val="clear" w:color="auto" w:fill="DBE5F1" w:themeFill="accent1" w:themeFillTint="33"/>
         <w:rPr>
           <w:bCs/>
         </w:rPr>
@@ -920,6 +1048,7 @@
         <w:t xml:space="preserve">        current = </w:t>
       </w:r>
       <w:proofErr w:type="spellStart"/>
+      <w:proofErr w:type="gramStart"/>
       <w:r>
         <w:rPr>
           <w:bCs/>
@@ -927,6 +1056,7 @@
         <w:t>current.left</w:t>
       </w:r>
       <w:proofErr w:type="spellEnd"/>
+      <w:proofErr w:type="gramEnd"/>
       <w:r>
         <w:rPr>
           <w:bCs/>
@@ -936,6 +1066,7 @@
     </w:p>
     <w:p>
       <w:pPr>
+        <w:shd w:val="clear" w:color="auto" w:fill="DBE5F1" w:themeFill="accent1" w:themeFillTint="33"/>
         <w:rPr>
           <w:bCs/>
         </w:rPr>
@@ -949,13 +1080,15 @@
     </w:p>
     <w:p>
       <w:pPr>
-        <w:rPr>
-          <w:bCs/>
-        </w:rPr>
-      </w:pPr>
-    </w:p>
-    <w:p>
-      <w:pPr>
+        <w:shd w:val="clear" w:color="auto" w:fill="DBE5F1" w:themeFill="accent1" w:themeFillTint="33"/>
+        <w:rPr>
+          <w:bCs/>
+        </w:rPr>
+      </w:pPr>
+    </w:p>
+    <w:p>
+      <w:pPr>
+        <w:shd w:val="clear" w:color="auto" w:fill="DBE5F1" w:themeFill="accent1" w:themeFillTint="33"/>
         <w:rPr>
           <w:bCs/>
         </w:rPr>
@@ -967,6 +1100,7 @@
         <w:t xml:space="preserve">def </w:t>
       </w:r>
       <w:proofErr w:type="spellStart"/>
+      <w:proofErr w:type="gramStart"/>
       <w:r>
         <w:rPr>
           <w:bCs/>
@@ -978,11 +1112,19 @@
         <w:rPr>
           <w:bCs/>
         </w:rPr>
-        <w:t xml:space="preserve">(root, key): </w:t>
-      </w:r>
-    </w:p>
-    <w:p>
-      <w:pPr>
+        <w:t>(</w:t>
+      </w:r>
+      <w:proofErr w:type="gramEnd"/>
+      <w:r>
+        <w:rPr>
+          <w:bCs/>
+        </w:rPr>
+        <w:t xml:space="preserve">root, key): </w:t>
+      </w:r>
+    </w:p>
+    <w:p>
+      <w:pPr>
+        <w:shd w:val="clear" w:color="auto" w:fill="DBE5F1" w:themeFill="accent1" w:themeFillTint="33"/>
         <w:rPr>
           <w:bCs/>
         </w:rPr>
@@ -1008,6 +1150,7 @@
     </w:p>
     <w:p>
       <w:pPr>
+        <w:shd w:val="clear" w:color="auto" w:fill="DBE5F1" w:themeFill="accent1" w:themeFillTint="33"/>
         <w:rPr>
           <w:bCs/>
         </w:rPr>
@@ -1021,6 +1164,7 @@
     </w:p>
     <w:p>
       <w:pPr>
+        <w:shd w:val="clear" w:color="auto" w:fill="DBE5F1" w:themeFill="accent1" w:themeFillTint="33"/>
         <w:rPr>
           <w:bCs/>
         </w:rPr>
@@ -1048,6 +1192,7 @@
     </w:p>
     <w:p>
       <w:pPr>
+        <w:shd w:val="clear" w:color="auto" w:fill="DBE5F1" w:themeFill="accent1" w:themeFillTint="33"/>
         <w:rPr>
           <w:bCs/>
         </w:rPr>
@@ -1059,6 +1204,7 @@
         <w:t xml:space="preserve">        </w:t>
       </w:r>
       <w:proofErr w:type="spellStart"/>
+      <w:proofErr w:type="gramStart"/>
       <w:r>
         <w:rPr>
           <w:bCs/>
@@ -1066,6 +1212,7 @@
         <w:t>root.left</w:t>
       </w:r>
       <w:proofErr w:type="spellEnd"/>
+      <w:proofErr w:type="gramEnd"/>
       <w:r>
         <w:rPr>
           <w:bCs/>
@@ -1103,6 +1250,7 @@
     </w:p>
     <w:p>
       <w:pPr>
+        <w:shd w:val="clear" w:color="auto" w:fill="DBE5F1" w:themeFill="accent1" w:themeFillTint="33"/>
         <w:rPr>
           <w:bCs/>
         </w:rPr>
@@ -1114,6 +1262,7 @@
         <w:t xml:space="preserve">    </w:t>
       </w:r>
       <w:proofErr w:type="spellStart"/>
+      <w:proofErr w:type="gramStart"/>
       <w:r>
         <w:rPr>
           <w:bCs/>
@@ -1125,7 +1274,14 @@
         <w:rPr>
           <w:bCs/>
         </w:rPr>
-        <w:t xml:space="preserve">(key &gt; </w:t>
+        <w:t>(</w:t>
+      </w:r>
+      <w:proofErr w:type="gramEnd"/>
+      <w:r>
+        <w:rPr>
+          <w:bCs/>
+        </w:rPr>
+        <w:t xml:space="preserve">key &gt; </w:t>
       </w:r>
       <w:proofErr w:type="spellStart"/>
       <w:r>
@@ -1144,6 +1300,7 @@
     </w:p>
     <w:p>
       <w:pPr>
+        <w:shd w:val="clear" w:color="auto" w:fill="DBE5F1" w:themeFill="accent1" w:themeFillTint="33"/>
         <w:rPr>
           <w:bCs/>
         </w:rPr>
@@ -1155,6 +1312,7 @@
         <w:t xml:space="preserve">        </w:t>
       </w:r>
       <w:proofErr w:type="spellStart"/>
+      <w:proofErr w:type="gramStart"/>
       <w:r>
         <w:rPr>
           <w:bCs/>
@@ -1162,6 +1320,7 @@
         <w:t>root.right</w:t>
       </w:r>
       <w:proofErr w:type="spellEnd"/>
+      <w:proofErr w:type="gramEnd"/>
       <w:r>
         <w:rPr>
           <w:bCs/>
@@ -1199,6 +1358,7 @@
     </w:p>
     <w:p>
       <w:pPr>
+        <w:shd w:val="clear" w:color="auto" w:fill="DBE5F1" w:themeFill="accent1" w:themeFillTint="33"/>
         <w:rPr>
           <w:bCs/>
         </w:rPr>
@@ -1212,6 +1372,7 @@
     </w:p>
     <w:p>
       <w:pPr>
+        <w:shd w:val="clear" w:color="auto" w:fill="DBE5F1" w:themeFill="accent1" w:themeFillTint="33"/>
         <w:rPr>
           <w:bCs/>
         </w:rPr>
@@ -1223,6 +1384,7 @@
         <w:t xml:space="preserve">        if </w:t>
       </w:r>
       <w:proofErr w:type="spellStart"/>
+      <w:proofErr w:type="gramStart"/>
       <w:r>
         <w:rPr>
           <w:bCs/>
@@ -1230,6 +1392,7 @@
         <w:t>root.left</w:t>
       </w:r>
       <w:proofErr w:type="spellEnd"/>
+      <w:proofErr w:type="gramEnd"/>
       <w:r>
         <w:rPr>
           <w:bCs/>
@@ -1239,6 +1402,7 @@
     </w:p>
     <w:p>
       <w:pPr>
+        <w:shd w:val="clear" w:color="auto" w:fill="DBE5F1" w:themeFill="accent1" w:themeFillTint="33"/>
         <w:rPr>
           <w:bCs/>
         </w:rPr>
@@ -1250,6 +1414,7 @@
         <w:t xml:space="preserve">            temp = </w:t>
       </w:r>
       <w:proofErr w:type="spellStart"/>
+      <w:proofErr w:type="gramStart"/>
       <w:r>
         <w:rPr>
           <w:bCs/>
@@ -1257,6 +1422,7 @@
         <w:t>root.right</w:t>
       </w:r>
       <w:proofErr w:type="spellEnd"/>
+      <w:proofErr w:type="gramEnd"/>
       <w:r>
         <w:rPr>
           <w:bCs/>
@@ -1266,6 +1432,7 @@
     </w:p>
     <w:p>
       <w:pPr>
+        <w:shd w:val="clear" w:color="auto" w:fill="DBE5F1" w:themeFill="accent1" w:themeFillTint="33"/>
         <w:rPr>
           <w:bCs/>
         </w:rPr>
@@ -1279,6 +1446,7 @@
     </w:p>
     <w:p>
       <w:pPr>
+        <w:shd w:val="clear" w:color="auto" w:fill="DBE5F1" w:themeFill="accent1" w:themeFillTint="33"/>
         <w:rPr>
           <w:bCs/>
         </w:rPr>
@@ -1292,6 +1460,7 @@
     </w:p>
     <w:p>
       <w:pPr>
+        <w:shd w:val="clear" w:color="auto" w:fill="DBE5F1" w:themeFill="accent1" w:themeFillTint="33"/>
         <w:rPr>
           <w:bCs/>
         </w:rPr>
@@ -1317,6 +1486,7 @@
         <w:t xml:space="preserve"> </w:t>
       </w:r>
       <w:proofErr w:type="spellStart"/>
+      <w:proofErr w:type="gramStart"/>
       <w:r>
         <w:rPr>
           <w:bCs/>
@@ -1324,6 +1494,7 @@
         <w:t>root.right</w:t>
       </w:r>
       <w:proofErr w:type="spellEnd"/>
+      <w:proofErr w:type="gramEnd"/>
       <w:r>
         <w:rPr>
           <w:bCs/>
@@ -1333,6 +1504,7 @@
     </w:p>
     <w:p>
       <w:pPr>
+        <w:shd w:val="clear" w:color="auto" w:fill="DBE5F1" w:themeFill="accent1" w:themeFillTint="33"/>
         <w:rPr>
           <w:bCs/>
         </w:rPr>
@@ -1344,6 +1516,7 @@
         <w:t xml:space="preserve">            temp = </w:t>
       </w:r>
       <w:proofErr w:type="spellStart"/>
+      <w:proofErr w:type="gramStart"/>
       <w:r>
         <w:rPr>
           <w:bCs/>
@@ -1351,6 +1524,7 @@
         <w:t>root.left</w:t>
       </w:r>
       <w:proofErr w:type="spellEnd"/>
+      <w:proofErr w:type="gramEnd"/>
       <w:r>
         <w:rPr>
           <w:bCs/>
@@ -1360,6 +1534,7 @@
     </w:p>
     <w:p>
       <w:pPr>
+        <w:shd w:val="clear" w:color="auto" w:fill="DBE5F1" w:themeFill="accent1" w:themeFillTint="33"/>
         <w:rPr>
           <w:bCs/>
         </w:rPr>
@@ -1373,6 +1548,7 @@
     </w:p>
     <w:p>
       <w:pPr>
+        <w:shd w:val="clear" w:color="auto" w:fill="DBE5F1" w:themeFill="accent1" w:themeFillTint="33"/>
         <w:rPr>
           <w:bCs/>
         </w:rPr>
@@ -1386,6 +1562,7 @@
     </w:p>
     <w:p>
       <w:pPr>
+        <w:shd w:val="clear" w:color="auto" w:fill="DBE5F1" w:themeFill="accent1" w:themeFillTint="33"/>
         <w:rPr>
           <w:bCs/>
         </w:rPr>
@@ -1411,6 +1588,7 @@
         <w:t>(</w:t>
       </w:r>
       <w:proofErr w:type="spellStart"/>
+      <w:proofErr w:type="gramStart"/>
       <w:r>
         <w:rPr>
           <w:bCs/>
@@ -1418,6 +1596,7 @@
         <w:t>root.right</w:t>
       </w:r>
       <w:proofErr w:type="spellEnd"/>
+      <w:proofErr w:type="gramEnd"/>
       <w:r>
         <w:rPr>
           <w:bCs/>
@@ -1427,6 +1606,7 @@
     </w:p>
     <w:p>
       <w:pPr>
+        <w:shd w:val="clear" w:color="auto" w:fill="DBE5F1" w:themeFill="accent1" w:themeFillTint="33"/>
         <w:rPr>
           <w:bCs/>
         </w:rPr>
@@ -1462,6 +1642,7 @@
     </w:p>
     <w:p>
       <w:pPr>
+        <w:shd w:val="clear" w:color="auto" w:fill="DBE5F1" w:themeFill="accent1" w:themeFillTint="33"/>
         <w:rPr>
           <w:bCs/>
         </w:rPr>
@@ -1473,6 +1654,7 @@
         <w:t xml:space="preserve">        </w:t>
       </w:r>
       <w:proofErr w:type="spellStart"/>
+      <w:proofErr w:type="gramStart"/>
       <w:r>
         <w:rPr>
           <w:bCs/>
@@ -1480,6 +1662,7 @@
         <w:t>root.right</w:t>
       </w:r>
       <w:proofErr w:type="spellEnd"/>
+      <w:proofErr w:type="gramEnd"/>
       <w:r>
         <w:rPr>
           <w:bCs/>
@@ -1531,6 +1714,7 @@
     </w:p>
     <w:p>
       <w:pPr>
+        <w:shd w:val="clear" w:color="auto" w:fill="DBE5F1" w:themeFill="accent1" w:themeFillTint="33"/>
         <w:rPr>
           <w:bCs/>
         </w:rPr>
@@ -1544,6 +1728,7 @@
     </w:p>
     <w:p>
       <w:pPr>
+        <w:shd w:val="clear" w:color="auto" w:fill="DBE5F1" w:themeFill="accent1" w:themeFillTint="33"/>
         <w:rPr>
           <w:bCs/>
         </w:rPr>
@@ -1557,45 +1742,91 @@
     </w:p>
     <w:p>
       <w:pPr>
-        <w:rPr>
-          <w:bCs/>
-        </w:rPr>
-      </w:pPr>
-      <w:r>
-        <w:rPr>
-          <w:bCs/>
-        </w:rPr>
-        <w:t xml:space="preserve">root = insert(root, 50) </w:t>
-      </w:r>
-    </w:p>
-    <w:p>
-      <w:pPr>
-        <w:rPr>
-          <w:bCs/>
-        </w:rPr>
-      </w:pPr>
-      <w:r>
-        <w:rPr>
-          <w:bCs/>
-        </w:rPr>
-        <w:t xml:space="preserve">root = insert(root, 30) </w:t>
-      </w:r>
-    </w:p>
-    <w:p>
-      <w:pPr>
-        <w:rPr>
-          <w:bCs/>
-        </w:rPr>
-      </w:pPr>
-      <w:r>
-        <w:rPr>
-          <w:bCs/>
-        </w:rPr>
-        <w:t xml:space="preserve">root = insert(root, 20) </w:t>
-      </w:r>
-    </w:p>
-    <w:p>
-      <w:pPr>
+        <w:shd w:val="clear" w:color="auto" w:fill="DBE5F1" w:themeFill="accent1" w:themeFillTint="33"/>
+        <w:rPr>
+          <w:bCs/>
+        </w:rPr>
+      </w:pPr>
+      <w:r>
+        <w:rPr>
+          <w:bCs/>
+        </w:rPr>
+        <w:t xml:space="preserve">root = </w:t>
+      </w:r>
+      <w:proofErr w:type="gramStart"/>
+      <w:r>
+        <w:rPr>
+          <w:bCs/>
+        </w:rPr>
+        <w:t>insert(</w:t>
+      </w:r>
+      <w:proofErr w:type="gramEnd"/>
+      <w:r>
+        <w:rPr>
+          <w:bCs/>
+        </w:rPr>
+        <w:t xml:space="preserve">root, 50) </w:t>
+      </w:r>
+    </w:p>
+    <w:p>
+      <w:pPr>
+        <w:shd w:val="clear" w:color="auto" w:fill="DBE5F1" w:themeFill="accent1" w:themeFillTint="33"/>
+        <w:rPr>
+          <w:bCs/>
+        </w:rPr>
+      </w:pPr>
+      <w:r>
+        <w:rPr>
+          <w:bCs/>
+        </w:rPr>
+        <w:t xml:space="preserve">root = </w:t>
+      </w:r>
+      <w:proofErr w:type="gramStart"/>
+      <w:r>
+        <w:rPr>
+          <w:bCs/>
+        </w:rPr>
+        <w:t>insert(</w:t>
+      </w:r>
+      <w:proofErr w:type="gramEnd"/>
+      <w:r>
+        <w:rPr>
+          <w:bCs/>
+        </w:rPr>
+        <w:t xml:space="preserve">root, 30) </w:t>
+      </w:r>
+    </w:p>
+    <w:p>
+      <w:pPr>
+        <w:shd w:val="clear" w:color="auto" w:fill="DBE5F1" w:themeFill="accent1" w:themeFillTint="33"/>
+        <w:rPr>
+          <w:bCs/>
+        </w:rPr>
+      </w:pPr>
+      <w:r>
+        <w:rPr>
+          <w:bCs/>
+        </w:rPr>
+        <w:t xml:space="preserve">root = </w:t>
+      </w:r>
+      <w:proofErr w:type="gramStart"/>
+      <w:r>
+        <w:rPr>
+          <w:bCs/>
+        </w:rPr>
+        <w:t>insert(</w:t>
+      </w:r>
+      <w:proofErr w:type="gramEnd"/>
+      <w:r>
+        <w:rPr>
+          <w:bCs/>
+        </w:rPr>
+        <w:t xml:space="preserve">root, 20) </w:t>
+      </w:r>
+    </w:p>
+    <w:p>
+      <w:pPr>
+        <w:shd w:val="clear" w:color="auto" w:fill="DBE5F1" w:themeFill="accent1" w:themeFillTint="33"/>
         <w:rPr>
           <w:bCs/>
         </w:rPr>
@@ -1605,46 +1836,105 @@
           <w:bCs/>
         </w:rPr>
         <w:lastRenderedPageBreak/>
-        <w:t xml:space="preserve">root = insert(root, 40) </w:t>
-      </w:r>
-    </w:p>
-    <w:p>
-      <w:pPr>
-        <w:rPr>
-          <w:bCs/>
-        </w:rPr>
-      </w:pPr>
-      <w:r>
-        <w:rPr>
-          <w:bCs/>
-        </w:rPr>
-        <w:t xml:space="preserve">root = insert(root, 70) </w:t>
-      </w:r>
-    </w:p>
-    <w:p>
-      <w:pPr>
-        <w:rPr>
-          <w:bCs/>
-        </w:rPr>
-      </w:pPr>
-      <w:r>
-        <w:rPr>
-          <w:bCs/>
-        </w:rPr>
-        <w:t xml:space="preserve">root = insert(root, 60) </w:t>
-      </w:r>
-    </w:p>
-    <w:p>
-      <w:pPr>
-        <w:rPr>
-          <w:bCs/>
-        </w:rPr>
-      </w:pPr>
-      <w:r>
-        <w:rPr>
-          <w:bCs/>
-        </w:rPr>
-        <w:t>root = insert(root, 80)</w:t>
+        <w:t xml:space="preserve">root = </w:t>
+      </w:r>
+      <w:proofErr w:type="gramStart"/>
+      <w:r>
+        <w:rPr>
+          <w:bCs/>
+        </w:rPr>
+        <w:t>insert(</w:t>
+      </w:r>
+      <w:proofErr w:type="gramEnd"/>
+      <w:r>
+        <w:rPr>
+          <w:bCs/>
+        </w:rPr>
+        <w:t xml:space="preserve">root, 40) </w:t>
+      </w:r>
+    </w:p>
+    <w:p>
+      <w:pPr>
+        <w:shd w:val="clear" w:color="auto" w:fill="DBE5F1" w:themeFill="accent1" w:themeFillTint="33"/>
+        <w:rPr>
+          <w:bCs/>
+        </w:rPr>
+      </w:pPr>
+      <w:r>
+        <w:rPr>
+          <w:bCs/>
+        </w:rPr>
+        <w:t xml:space="preserve">root = </w:t>
+      </w:r>
+      <w:proofErr w:type="gramStart"/>
+      <w:r>
+        <w:rPr>
+          <w:bCs/>
+        </w:rPr>
+        <w:t>insert(</w:t>
+      </w:r>
+      <w:proofErr w:type="gramEnd"/>
+      <w:r>
+        <w:rPr>
+          <w:bCs/>
+        </w:rPr>
+        <w:t xml:space="preserve">root, 70) </w:t>
+      </w:r>
+    </w:p>
+    <w:p>
+      <w:pPr>
+        <w:shd w:val="clear" w:color="auto" w:fill="DBE5F1" w:themeFill="accent1" w:themeFillTint="33"/>
+        <w:rPr>
+          <w:bCs/>
+        </w:rPr>
+      </w:pPr>
+      <w:r>
+        <w:rPr>
+          <w:bCs/>
+        </w:rPr>
+        <w:t xml:space="preserve">root = </w:t>
+      </w:r>
+      <w:proofErr w:type="gramStart"/>
+      <w:r>
+        <w:rPr>
+          <w:bCs/>
+        </w:rPr>
+        <w:t>insert(</w:t>
+      </w:r>
+      <w:proofErr w:type="gramEnd"/>
+      <w:r>
+        <w:rPr>
+          <w:bCs/>
+        </w:rPr>
+        <w:t xml:space="preserve">root, 60) </w:t>
+      </w:r>
+    </w:p>
+    <w:p>
+      <w:pPr>
+        <w:shd w:val="clear" w:color="auto" w:fill="DBE5F1" w:themeFill="accent1" w:themeFillTint="33"/>
+        <w:rPr>
+          <w:bCs/>
+        </w:rPr>
+      </w:pPr>
+      <w:r>
+        <w:rPr>
+          <w:bCs/>
+        </w:rPr>
+        <w:t xml:space="preserve">root = </w:t>
+      </w:r>
+      <w:proofErr w:type="gramStart"/>
+      <w:r>
+        <w:rPr>
+          <w:bCs/>
+        </w:rPr>
+        <w:t>insert(</w:t>
+      </w:r>
+      <w:proofErr w:type="gramEnd"/>
+      <w:r>
+        <w:rPr>
+          <w:bCs/>
+        </w:rPr>
+        <w:t>root, 80)</w:t>
       </w:r>
       <w:r>
         <w:rPr>
@@ -1655,22 +1945,32 @@
     </w:p>
     <w:p>
       <w:pPr>
-        <w:rPr>
-          <w:bCs/>
-        </w:rPr>
-      </w:pPr>
-    </w:p>
-    <w:p>
-      <w:pPr>
-        <w:rPr>
-          <w:bCs/>
-        </w:rPr>
-      </w:pPr>
-      <w:r>
-        <w:rPr>
-          <w:bCs/>
-        </w:rPr>
-        <w:t>print("</w:t>
+        <w:shd w:val="clear" w:color="auto" w:fill="DBE5F1" w:themeFill="accent1" w:themeFillTint="33"/>
+        <w:rPr>
+          <w:bCs/>
+        </w:rPr>
+      </w:pPr>
+    </w:p>
+    <w:p>
+      <w:pPr>
+        <w:shd w:val="clear" w:color="auto" w:fill="DBE5F1" w:themeFill="accent1" w:themeFillTint="33"/>
+        <w:rPr>
+          <w:bCs/>
+        </w:rPr>
+      </w:pPr>
+      <w:proofErr w:type="gramStart"/>
+      <w:r>
+        <w:rPr>
+          <w:bCs/>
+        </w:rPr>
+        <w:t>print(</w:t>
+      </w:r>
+      <w:proofErr w:type="gramEnd"/>
+      <w:r>
+        <w:rPr>
+          <w:bCs/>
+        </w:rPr>
+        <w:t>"</w:t>
       </w:r>
       <w:proofErr w:type="spellStart"/>
       <w:r>
@@ -1689,6 +1989,7 @@
     </w:p>
     <w:p>
       <w:pPr>
+        <w:shd w:val="clear" w:color="auto" w:fill="DBE5F1" w:themeFill="accent1" w:themeFillTint="33"/>
         <w:rPr>
           <w:bCs/>
         </w:rPr>
@@ -1710,6 +2011,7 @@
     </w:p>
     <w:p>
       <w:pPr>
+        <w:shd w:val="clear" w:color="auto" w:fill="DBE5F1" w:themeFill="accent1" w:themeFillTint="33"/>
         <w:rPr>
           <w:bCs/>
         </w:rPr>
@@ -1737,6 +2039,7 @@
     </w:p>
     <w:p>
       <w:pPr>
+        <w:shd w:val="clear" w:color="auto" w:fill="DBE5F1" w:themeFill="accent1" w:themeFillTint="33"/>
         <w:rPr>
           <w:bCs/>
         </w:rPr>
@@ -1748,6 +2051,7 @@
         <w:t xml:space="preserve">root = </w:t>
       </w:r>
       <w:proofErr w:type="spellStart"/>
+      <w:proofErr w:type="gramStart"/>
       <w:r>
         <w:rPr>
           <w:bCs/>
@@ -1759,18 +2063,27 @@
         <w:rPr>
           <w:bCs/>
         </w:rPr>
-        <w:t xml:space="preserve">(root, 20) </w:t>
-      </w:r>
-    </w:p>
-    <w:p>
-      <w:pPr>
-        <w:rPr>
-          <w:bCs/>
-        </w:rPr>
-      </w:pPr>
-    </w:p>
-    <w:p>
-      <w:pPr>
+        <w:t>(</w:t>
+      </w:r>
+      <w:proofErr w:type="gramEnd"/>
+      <w:r>
+        <w:rPr>
+          <w:bCs/>
+        </w:rPr>
+        <w:t xml:space="preserve">root, 20) </w:t>
+      </w:r>
+    </w:p>
+    <w:p>
+      <w:pPr>
+        <w:shd w:val="clear" w:color="auto" w:fill="DBE5F1" w:themeFill="accent1" w:themeFillTint="33"/>
+        <w:rPr>
+          <w:bCs/>
+        </w:rPr>
+      </w:pPr>
+    </w:p>
+    <w:p>
+      <w:pPr>
+        <w:shd w:val="clear" w:color="auto" w:fill="DBE5F1" w:themeFill="accent1" w:themeFillTint="33"/>
         <w:rPr>
           <w:bCs/>
         </w:rPr>
@@ -1798,6 +2111,7 @@
     </w:p>
     <w:p>
       <w:pPr>
+        <w:shd w:val="clear" w:color="auto" w:fill="DBE5F1" w:themeFill="accent1" w:themeFillTint="33"/>
         <w:rPr>
           <w:bCs/>
         </w:rPr>
@@ -1819,6 +2133,7 @@
     </w:p>
     <w:p>
       <w:pPr>
+        <w:shd w:val="clear" w:color="auto" w:fill="DBE5F1" w:themeFill="accent1" w:themeFillTint="33"/>
         <w:rPr>
           <w:bCs/>
         </w:rPr>
@@ -1846,6 +2161,7 @@
     </w:p>
     <w:p>
       <w:pPr>
+        <w:shd w:val="clear" w:color="auto" w:fill="DBE5F1" w:themeFill="accent1" w:themeFillTint="33"/>
         <w:rPr>
           <w:bCs/>
         </w:rPr>
@@ -1857,6 +2173,7 @@
         <w:t xml:space="preserve">root = </w:t>
       </w:r>
       <w:proofErr w:type="spellStart"/>
+      <w:proofErr w:type="gramStart"/>
       <w:r>
         <w:rPr>
           <w:bCs/>
@@ -1868,18 +2185,27 @@
         <w:rPr>
           <w:bCs/>
         </w:rPr>
-        <w:t xml:space="preserve">(root, 30) </w:t>
-      </w:r>
-    </w:p>
-    <w:p>
-      <w:pPr>
-        <w:rPr>
-          <w:bCs/>
-        </w:rPr>
-      </w:pPr>
-    </w:p>
-    <w:p>
-      <w:pPr>
+        <w:t>(</w:t>
+      </w:r>
+      <w:proofErr w:type="gramEnd"/>
+      <w:r>
+        <w:rPr>
+          <w:bCs/>
+        </w:rPr>
+        <w:t xml:space="preserve">root, 30) </w:t>
+      </w:r>
+    </w:p>
+    <w:p>
+      <w:pPr>
+        <w:shd w:val="clear" w:color="auto" w:fill="DBE5F1" w:themeFill="accent1" w:themeFillTint="33"/>
+        <w:rPr>
+          <w:bCs/>
+        </w:rPr>
+      </w:pPr>
+    </w:p>
+    <w:p>
+      <w:pPr>
+        <w:shd w:val="clear" w:color="auto" w:fill="DBE5F1" w:themeFill="accent1" w:themeFillTint="33"/>
         <w:rPr>
           <w:bCs/>
         </w:rPr>
@@ -1907,6 +2233,7 @@
     </w:p>
     <w:p>
       <w:pPr>
+        <w:shd w:val="clear" w:color="auto" w:fill="DBE5F1" w:themeFill="accent1" w:themeFillTint="33"/>
         <w:rPr>
           <w:bCs/>
         </w:rPr>
@@ -1928,6 +2255,7 @@
     </w:p>
     <w:p>
       <w:pPr>
+        <w:shd w:val="clear" w:color="auto" w:fill="DBE5F1" w:themeFill="accent1" w:themeFillTint="33"/>
         <w:rPr>
           <w:bCs/>
         </w:rPr>
@@ -1955,6 +2283,7 @@
     </w:p>
     <w:p>
       <w:pPr>
+        <w:shd w:val="clear" w:color="auto" w:fill="DBE5F1" w:themeFill="accent1" w:themeFillTint="33"/>
         <w:rPr>
           <w:bCs/>
         </w:rPr>
@@ -1966,6 +2295,7 @@
         <w:t xml:space="preserve">root = </w:t>
       </w:r>
       <w:proofErr w:type="spellStart"/>
+      <w:proofErr w:type="gramStart"/>
       <w:r>
         <w:rPr>
           <w:bCs/>
@@ -1977,18 +2307,27 @@
         <w:rPr>
           <w:bCs/>
         </w:rPr>
-        <w:t xml:space="preserve">(root, 50) </w:t>
-      </w:r>
-    </w:p>
-    <w:p>
-      <w:pPr>
-        <w:rPr>
-          <w:bCs/>
-        </w:rPr>
-      </w:pPr>
-    </w:p>
-    <w:p>
-      <w:pPr>
+        <w:t>(</w:t>
+      </w:r>
+      <w:proofErr w:type="gramEnd"/>
+      <w:r>
+        <w:rPr>
+          <w:bCs/>
+        </w:rPr>
+        <w:t xml:space="preserve">root, 50) </w:t>
+      </w:r>
+    </w:p>
+    <w:p>
+      <w:pPr>
+        <w:shd w:val="clear" w:color="auto" w:fill="DBE5F1" w:themeFill="accent1" w:themeFillTint="33"/>
+        <w:rPr>
+          <w:bCs/>
+        </w:rPr>
+      </w:pPr>
+    </w:p>
+    <w:p>
+      <w:pPr>
+        <w:shd w:val="clear" w:color="auto" w:fill="DBE5F1" w:themeFill="accent1" w:themeFillTint="33"/>
         <w:rPr>
           <w:bCs/>
         </w:rPr>
@@ -2016,6 +2355,7 @@
     </w:p>
     <w:p>
       <w:pPr>
+        <w:shd w:val="clear" w:color="auto" w:fill="DBE5F1" w:themeFill="accent1" w:themeFillTint="33"/>
         <w:rPr>
           <w:bCs/>
         </w:rPr>
@@ -2095,7 +2435,7 @@
           <w:szCs w:val="24"/>
         </w:rPr>
         <w:lastRenderedPageBreak/>
-        <w:t>OUTPUT :-</w:t>
+        <w:t>OUTPUT: -</w:t>
       </w:r>
     </w:p>
     <w:p>
@@ -2117,10 +2457,10 @@
           <w:lang w:bidi="kok-IN"/>
         </w:rPr>
         <w:drawing>
-          <wp:inline distT="0" distB="0" distL="0" distR="0">
-            <wp:extent cx="5725160" cy="5535930"/>
-            <wp:effectExtent l="19050" t="0" r="8890" b="0"/>
-            <wp:docPr id="2" name="Picture 1" descr="C:\Users\student\Desktop\kavishwar FA\5.PNG"/>
+          <wp:inline distT="0" distB="0" distL="0" distR="0" wp14:anchorId="722A0EF4" wp14:editId="3ACBA836">
+            <wp:extent cx="5734050" cy="2962275"/>
+            <wp:effectExtent l="0" t="0" r="0" b="0"/>
+            <wp:docPr id="1" name="Picture 1"/>
             <wp:cNvGraphicFramePr>
               <a:graphicFrameLocks xmlns:a="http://schemas.openxmlformats.org/drawingml/2006/main" noChangeAspect="1"/>
             </wp:cNvGraphicFramePr>
@@ -2128,13 +2468,19 @@
               <a:graphicData uri="http://schemas.openxmlformats.org/drawingml/2006/picture">
                 <pic:pic xmlns:pic="http://schemas.openxmlformats.org/drawingml/2006/picture">
                   <pic:nvPicPr>
-                    <pic:cNvPr id="0" name="Picture 1" descr="C:\Users\student\Desktop\kavishwar FA\5.PNG"/>
+                    <pic:cNvPr id="0" name="Picture 1"/>
                     <pic:cNvPicPr>
                       <a:picLocks noChangeAspect="1" noChangeArrowheads="1"/>
                     </pic:cNvPicPr>
                   </pic:nvPicPr>
                   <pic:blipFill>
-                    <a:blip r:embed="rId4"/>
+                    <a:blip r:embed="rId4">
+                      <a:extLst>
+                        <a:ext uri="{28A0092B-C50C-407E-A947-70E740481C1C}">
+                          <a14:useLocalDpi xmlns:a14="http://schemas.microsoft.com/office/drawing/2010/main" val="0"/>
+                        </a:ext>
+                      </a:extLst>
+                    </a:blip>
                     <a:srcRect/>
                     <a:stretch>
                       <a:fillRect/>
@@ -2143,17 +2489,14 @@
                   <pic:spPr bwMode="auto">
                     <a:xfrm>
                       <a:off x="0" y="0"/>
-                      <a:ext cx="5725160" cy="5535930"/>
+                      <a:ext cx="5734050" cy="2962275"/>
                     </a:xfrm>
                     <a:prstGeom prst="rect">
                       <a:avLst/>
                     </a:prstGeom>
                     <a:noFill/>
-                    <a:ln w="9525">
+                    <a:ln>
                       <a:noFill/>
-                      <a:miter lim="800000"/>
-                      <a:headEnd/>
-                      <a:tailEnd/>
                     </a:ln>
                   </pic:spPr>
                 </pic:pic>
@@ -2168,35 +2511,35 @@
         <w:rPr>
           <w:rFonts w:ascii="Times New Roman" w:hAnsi="Times New Roman" w:cs="Times New Roman"/>
           <w:sz w:val="24"/>
+        </w:rPr>
+      </w:pPr>
+      <w:r>
+        <w:rPr>
+          <w:rFonts w:ascii="Times New Roman" w:hAnsi="Times New Roman" w:cs="Times New Roman"/>
+          <w:b/>
+          <w:bCs/>
+          <w:sz w:val="24"/>
           <w:szCs w:val="24"/>
         </w:rPr>
-      </w:pPr>
-    </w:p>
-    <w:p>
-      <w:pPr>
-        <w:rPr>
-          <w:rFonts w:ascii="Times New Roman" w:hAnsi="Times New Roman" w:cs="Times New Roman"/>
+        <w:t>C</w:t>
+      </w:r>
+      <w:r>
+        <w:rPr>
+          <w:rFonts w:ascii="Times New Roman" w:hAnsi="Times New Roman" w:cs="Times New Roman"/>
+          <w:b/>
+          <w:bCs/>
           <w:sz w:val="24"/>
           <w:szCs w:val="24"/>
         </w:rPr>
-      </w:pPr>
-    </w:p>
-    <w:p>
-      <w:pPr>
-        <w:rPr>
-          <w:rFonts w:ascii="Times New Roman" w:hAnsi="Times New Roman" w:cs="Times New Roman"/>
-          <w:sz w:val="24"/>
-        </w:rPr>
-      </w:pPr>
-      <w:r>
-        <w:rPr>
-          <w:rFonts w:ascii="Times New Roman" w:hAnsi="Times New Roman" w:cs="Times New Roman"/>
-          <w:b/>
-          <w:bCs/>
+        <w:t>onclusion</w:t>
+      </w:r>
+      <w:r>
+        <w:rPr>
+          <w:rFonts w:ascii="Times New Roman" w:hAnsi="Times New Roman" w:cs="Times New Roman"/>
           <w:sz w:val="24"/>
           <w:szCs w:val="24"/>
         </w:rPr>
-        <w:t>conclusion</w:t>
+        <w:t>: -</w:t>
       </w:r>
       <w:r>
         <w:rPr>
@@ -2204,7 +2547,7 @@
           <w:sz w:val="24"/>
           <w:szCs w:val="24"/>
         </w:rPr>
-        <w:t xml:space="preserve">:- thus we have studied about how </w:t>
+        <w:t xml:space="preserve"> thus we have studied about how </w:t>
       </w:r>
       <w:r>
         <w:rPr>
@@ -2255,7 +2598,7 @@
 </file>
 
 <file path=word/styles.xml><?xml version="1.0" encoding="utf-8"?>
-<w:styles xmlns:r="http://schemas.openxmlformats.org/officeDocument/2006/relationships" xmlns:w="http://schemas.openxmlformats.org/wordprocessingml/2006/main">
+<w:styles xmlns:mc="http://schemas.openxmlformats.org/markup-compatibility/2006" xmlns:r="http://schemas.openxmlformats.org/officeDocument/2006/relationships" xmlns:w="http://schemas.openxmlformats.org/wordprocessingml/2006/main" xmlns:w14="http://schemas.microsoft.com/office/word/2010/wordml" xmlns:w15="http://schemas.microsoft.com/office/word/2012/wordml" xmlns:w16cex="http://schemas.microsoft.com/office/word/2018/wordml/cex" xmlns:w16cid="http://schemas.microsoft.com/office/word/2016/wordml/cid" xmlns:w16="http://schemas.microsoft.com/office/word/2018/wordml" xmlns:w16se="http://schemas.microsoft.com/office/word/2015/wordml/symex" mc:Ignorable="w14 w15 w16se w16cid w16 w16cex">
   <w:docDefaults>
     <w:rPrDefault>
       <w:rPr>
@@ -2271,144 +2614,383 @@
       </w:pPr>
     </w:pPrDefault>
   </w:docDefaults>
-  <w:latentStyles w:defLockedState="0" w:defUIPriority="99" w:defSemiHidden="1" w:defUnhideWhenUsed="1" w:defQFormat="0" w:count="267">
-    <w:lsdException w:name="Normal" w:semiHidden="0" w:uiPriority="0" w:unhideWhenUsed="0" w:qFormat="1"/>
-    <w:lsdException w:name="heading 1" w:semiHidden="0" w:uiPriority="9" w:unhideWhenUsed="0" w:qFormat="1"/>
-    <w:lsdException w:name="heading 2" w:uiPriority="9" w:qFormat="1"/>
-    <w:lsdException w:name="heading 3" w:uiPriority="9" w:qFormat="1"/>
-    <w:lsdException w:name="heading 4" w:uiPriority="9" w:qFormat="1"/>
-    <w:lsdException w:name="heading 5" w:uiPriority="9" w:qFormat="1"/>
-    <w:lsdException w:name="heading 6" w:uiPriority="9" w:qFormat="1"/>
-    <w:lsdException w:name="heading 7" w:uiPriority="9" w:qFormat="1"/>
-    <w:lsdException w:name="heading 8" w:uiPriority="9" w:qFormat="1"/>
-    <w:lsdException w:name="heading 9" w:uiPriority="9" w:qFormat="1"/>
-    <w:lsdException w:name="toc 1" w:uiPriority="39"/>
-    <w:lsdException w:name="toc 2" w:uiPriority="39"/>
-    <w:lsdException w:name="toc 3" w:uiPriority="39"/>
-    <w:lsdException w:name="toc 4" w:uiPriority="39"/>
-    <w:lsdException w:name="toc 5" w:uiPriority="39"/>
-    <w:lsdException w:name="toc 6" w:uiPriority="39"/>
-    <w:lsdException w:name="toc 7" w:uiPriority="39"/>
-    <w:lsdException w:name="toc 8" w:uiPriority="39"/>
-    <w:lsdException w:name="toc 9" w:uiPriority="39"/>
-    <w:lsdException w:name="caption" w:uiPriority="35" w:qFormat="1"/>
-    <w:lsdException w:name="Title" w:semiHidden="0" w:uiPriority="10" w:unhideWhenUsed="0" w:qFormat="1"/>
-    <w:lsdException w:name="Default Paragraph Font" w:uiPriority="1"/>
-    <w:lsdException w:name="Subtitle" w:semiHidden="0" w:uiPriority="11" w:unhideWhenUsed="0" w:qFormat="1"/>
-    <w:lsdException w:name="Strong" w:semiHidden="0" w:uiPriority="22" w:unhideWhenUsed="0" w:qFormat="1"/>
-    <w:lsdException w:name="Emphasis" w:semiHidden="0" w:uiPriority="20" w:unhideWhenUsed="0" w:qFormat="1"/>
-    <w:lsdException w:name="Table Grid" w:semiHidden="0" w:uiPriority="59" w:unhideWhenUsed="0"/>
-    <w:lsdException w:name="Placeholder Text" w:unhideWhenUsed="0"/>
-    <w:lsdException w:name="No Spacing" w:semiHidden="0" w:uiPriority="1" w:unhideWhenUsed="0" w:qFormat="1"/>
-    <w:lsdException w:name="Light Shading" w:semiHidden="0" w:uiPriority="60" w:unhideWhenUsed="0"/>
-    <w:lsdException w:name="Light List" w:semiHidden="0" w:uiPriority="61" w:unhideWhenUsed="0"/>
-    <w:lsdException w:name="Light Grid" w:semiHidden="0" w:uiPriority="62" w:unhideWhenUsed="0"/>
-    <w:lsdException w:name="Medium Shading 1" w:semiHidden="0" w:uiPriority="63" w:unhideWhenUsed="0"/>
-    <w:lsdException w:name="Medium Shading 2" w:semiHidden="0" w:uiPriority="64" w:unhideWhenUsed="0"/>
-    <w:lsdException w:name="Medium List 1" w:semiHidden="0" w:uiPriority="65" w:unhideWhenUsed="0"/>
-    <w:lsdException w:name="Medium List 2" w:semiHidden="0" w:uiPriority="66" w:unhideWhenUsed="0"/>
-    <w:lsdException w:name="Medium Grid 1" w:semiHidden="0" w:uiPriority="67" w:unhideWhenUsed="0"/>
-    <w:lsdException w:name="Medium Grid 2" w:semiHidden="0" w:uiPriority="68" w:unhideWhenUsed="0"/>
-    <w:lsdException w:name="Medium Grid 3" w:semiHidden="0" w:uiPriority="69" w:unhideWhenUsed="0"/>
-    <w:lsdException w:name="Dark List" w:semiHidden="0" w:uiPriority="70" w:unhideWhenUsed="0"/>
-    <w:lsdException w:name="Colorful Shading" w:semiHidden="0" w:uiPriority="71" w:unhideWhenUsed="0"/>
-    <w:lsdException w:name="Colorful List" w:semiHidden="0" w:uiPriority="72" w:unhideWhenUsed="0"/>
-    <w:lsdException w:name="Colorful Grid" w:semiHidden="0" w:uiPriority="73" w:unhideWhenUsed="0"/>
-    <w:lsdException w:name="Light Shading Accent 1" w:semiHidden="0" w:uiPriority="60" w:unhideWhenUsed="0"/>
-    <w:lsdException w:name="Light List Accent 1" w:semiHidden="0" w:uiPriority="61" w:unhideWhenUsed="0"/>
-    <w:lsdException w:name="Light Grid Accent 1" w:semiHidden="0" w:uiPriority="62" w:unhideWhenUsed="0"/>
-    <w:lsdException w:name="Medium Shading 1 Accent 1" w:semiHidden="0" w:uiPriority="63" w:unhideWhenUsed="0"/>
-    <w:lsdException w:name="Medium Shading 2 Accent 1" w:semiHidden="0" w:uiPriority="64" w:unhideWhenUsed="0"/>
-    <w:lsdException w:name="Medium List 1 Accent 1" w:semiHidden="0" w:uiPriority="65" w:unhideWhenUsed="0"/>
-    <w:lsdException w:name="Revision" w:unhideWhenUsed="0"/>
-    <w:lsdException w:name="List Paragraph" w:semiHidden="0" w:uiPriority="34" w:unhideWhenUsed="0" w:qFormat="1"/>
-    <w:lsdException w:name="Quote" w:semiHidden="0" w:uiPriority="29" w:unhideWhenUsed="0" w:qFormat="1"/>
-    <w:lsdException w:name="Intense Quote" w:semiHidden="0" w:uiPriority="30" w:unhideWhenUsed="0" w:qFormat="1"/>
-    <w:lsdException w:name="Medium List 2 Accent 1" w:semiHidden="0" w:uiPriority="66" w:unhideWhenUsed="0"/>
-    <w:lsdException w:name="Medium Grid 1 Accent 1" w:semiHidden="0" w:uiPriority="67" w:unhideWhenUsed="0"/>
-    <w:lsdException w:name="Medium Grid 2 Accent 1" w:semiHidden="0" w:uiPriority="68" w:unhideWhenUsed="0"/>
-    <w:lsdException w:name="Medium Grid 3 Accent 1" w:semiHidden="0" w:uiPriority="69" w:unhideWhenUsed="0"/>
-    <w:lsdException w:name="Dark List Accent 1" w:semiHidden="0" w:uiPriority="70" w:unhideWhenUsed="0"/>
-    <w:lsdException w:name="Colorful Shading Accent 1" w:semiHidden="0" w:uiPriority="71" w:unhideWhenUsed="0"/>
-    <w:lsdException w:name="Colorful List Accent 1" w:semiHidden="0" w:uiPriority="72" w:unhideWhenUsed="0"/>
-    <w:lsdException w:name="Colorful Grid Accent 1" w:semiHidden="0" w:uiPriority="73" w:unhideWhenUsed="0"/>
-    <w:lsdException w:name="Light Shading Accent 2" w:semiHidden="0" w:uiPriority="60" w:unhideWhenUsed="0"/>
-    <w:lsdException w:name="Light List Accent 2" w:semiHidden="0" w:uiPriority="61" w:unhideWhenUsed="0"/>
-    <w:lsdException w:name="Light Grid Accent 2" w:semiHidden="0" w:uiPriority="62" w:unhideWhenUsed="0"/>
-    <w:lsdException w:name="Medium Shading 1 Accent 2" w:semiHidden="0" w:uiPriority="63" w:unhideWhenUsed="0"/>
-    <w:lsdException w:name="Medium Shading 2 Accent 2" w:semiHidden="0" w:uiPriority="64" w:unhideWhenUsed="0"/>
-    <w:lsdException w:name="Medium List 1 Accent 2" w:semiHidden="0" w:uiPriority="65" w:unhideWhenUsed="0"/>
-    <w:lsdException w:name="Medium List 2 Accent 2" w:semiHidden="0" w:uiPriority="66" w:unhideWhenUsed="0"/>
-    <w:lsdException w:name="Medium Grid 1 Accent 2" w:semiHidden="0" w:uiPriority="67" w:unhideWhenUsed="0"/>
-    <w:lsdException w:name="Medium Grid 2 Accent 2" w:semiHidden="0" w:uiPriority="68" w:unhideWhenUsed="0"/>
-    <w:lsdException w:name="Medium Grid 3 Accent 2" w:semiHidden="0" w:uiPriority="69" w:unhideWhenUsed="0"/>
-    <w:lsdException w:name="Dark List Accent 2" w:semiHidden="0" w:uiPriority="70" w:unhideWhenUsed="0"/>
-    <w:lsdException w:name="Colorful Shading Accent 2" w:semiHidden="0" w:uiPriority="71" w:unhideWhenUsed="0"/>
-    <w:lsdException w:name="Colorful List Accent 2" w:semiHidden="0" w:uiPriority="72" w:unhideWhenUsed="0"/>
-    <w:lsdException w:name="Colorful Grid Accent 2" w:semiHidden="0" w:uiPriority="73" w:unhideWhenUsed="0"/>
-    <w:lsdException w:name="Light Shading Accent 3" w:semiHidden="0" w:uiPriority="60" w:unhideWhenUsed="0"/>
-    <w:lsdException w:name="Light List Accent 3" w:semiHidden="0" w:uiPriority="61" w:unhideWhenUsed="0"/>
-    <w:lsdException w:name="Light Grid Accent 3" w:semiHidden="0" w:uiPriority="62" w:unhideWhenUsed="0"/>
-    <w:lsdException w:name="Medium Shading 1 Accent 3" w:semiHidden="0" w:uiPriority="63" w:unhideWhenUsed="0"/>
-    <w:lsdException w:name="Medium Shading 2 Accent 3" w:semiHidden="0" w:uiPriority="64" w:unhideWhenUsed="0"/>
-    <w:lsdException w:name="Medium List 1 Accent 3" w:semiHidden="0" w:uiPriority="65" w:unhideWhenUsed="0"/>
-    <w:lsdException w:name="Medium List 2 Accent 3" w:semiHidden="0" w:uiPriority="66" w:unhideWhenUsed="0"/>
-    <w:lsdException w:name="Medium Grid 1 Accent 3" w:semiHidden="0" w:uiPriority="67" w:unhideWhenUsed="0"/>
-    <w:lsdException w:name="Medium Grid 2 Accent 3" w:semiHidden="0" w:uiPriority="68" w:unhideWhenUsed="0"/>
-    <w:lsdException w:name="Medium Grid 3 Accent 3" w:semiHidden="0" w:uiPriority="69" w:unhideWhenUsed="0"/>
-    <w:lsdException w:name="Dark List Accent 3" w:semiHidden="0" w:uiPriority="70" w:unhideWhenUsed="0"/>
-    <w:lsdException w:name="Colorful Shading Accent 3" w:semiHidden="0" w:uiPriority="71" w:unhideWhenUsed="0"/>
-    <w:lsdException w:name="Colorful List Accent 3" w:semiHidden="0" w:uiPriority="72" w:unhideWhenUsed="0"/>
-    <w:lsdException w:name="Colorful Grid Accent 3" w:semiHidden="0" w:uiPriority="73" w:unhideWhenUsed="0"/>
-    <w:lsdException w:name="Light Shading Accent 4" w:semiHidden="0" w:uiPriority="60" w:unhideWhenUsed="0"/>
-    <w:lsdException w:name="Light List Accent 4" w:semiHidden="0" w:uiPriority="61" w:unhideWhenUsed="0"/>
-    <w:lsdException w:name="Light Grid Accent 4" w:semiHidden="0" w:uiPriority="62" w:unhideWhenUsed="0"/>
-    <w:lsdException w:name="Medium Shading 1 Accent 4" w:semiHidden="0" w:uiPriority="63" w:unhideWhenUsed="0"/>
-    <w:lsdException w:name="Medium Shading 2 Accent 4" w:semiHidden="0" w:uiPriority="64" w:unhideWhenUsed="0"/>
-    <w:lsdException w:name="Medium List 1 Accent 4" w:semiHidden="0" w:uiPriority="65" w:unhideWhenUsed="0"/>
-    <w:lsdException w:name="Medium List 2 Accent 4" w:semiHidden="0" w:uiPriority="66" w:unhideWhenUsed="0"/>
-    <w:lsdException w:name="Medium Grid 1 Accent 4" w:semiHidden="0" w:uiPriority="67" w:unhideWhenUsed="0"/>
-    <w:lsdException w:name="Medium Grid 2 Accent 4" w:semiHidden="0" w:uiPriority="68" w:unhideWhenUsed="0"/>
-    <w:lsdException w:name="Medium Grid 3 Accent 4" w:semiHidden="0" w:uiPriority="69" w:unhideWhenUsed="0"/>
-    <w:lsdException w:name="Dark List Accent 4" w:semiHidden="0" w:uiPriority="70" w:unhideWhenUsed="0"/>
-    <w:lsdException w:name="Colorful Shading Accent 4" w:semiHidden="0" w:uiPriority="71" w:unhideWhenUsed="0"/>
-    <w:lsdException w:name="Colorful List Accent 4" w:semiHidden="0" w:uiPriority="72" w:unhideWhenUsed="0"/>
-    <w:lsdException w:name="Colorful Grid Accent 4" w:semiHidden="0" w:uiPriority="73" w:unhideWhenUsed="0"/>
-    <w:lsdException w:name="Light Shading Accent 5" w:semiHidden="0" w:uiPriority="60" w:unhideWhenUsed="0"/>
-    <w:lsdException w:name="Light List Accent 5" w:semiHidden="0" w:uiPriority="61" w:unhideWhenUsed="0"/>
-    <w:lsdException w:name="Light Grid Accent 5" w:semiHidden="0" w:uiPriority="62" w:unhideWhenUsed="0"/>
-    <w:lsdException w:name="Medium Shading 1 Accent 5" w:semiHidden="0" w:uiPriority="63" w:unhideWhenUsed="0"/>
-    <w:lsdException w:name="Medium Shading 2 Accent 5" w:semiHidden="0" w:uiPriority="64" w:unhideWhenUsed="0"/>
-    <w:lsdException w:name="Medium List 1 Accent 5" w:semiHidden="0" w:uiPriority="65" w:unhideWhenUsed="0"/>
-    <w:lsdException w:name="Medium List 2 Accent 5" w:semiHidden="0" w:uiPriority="66" w:unhideWhenUsed="0"/>
-    <w:lsdException w:name="Medium Grid 1 Accent 5" w:semiHidden="0" w:uiPriority="67" w:unhideWhenUsed="0"/>
-    <w:lsdException w:name="Medium Grid 2 Accent 5" w:semiHidden="0" w:uiPriority="68" w:unhideWhenUsed="0"/>
-    <w:lsdException w:name="Medium Grid 3 Accent 5" w:semiHidden="0" w:uiPriority="69" w:unhideWhenUsed="0"/>
-    <w:lsdException w:name="Dark List Accent 5" w:semiHidden="0" w:uiPriority="70" w:unhideWhenUsed="0"/>
-    <w:lsdException w:name="Colorful Shading Accent 5" w:semiHidden="0" w:uiPriority="71" w:unhideWhenUsed="0"/>
-    <w:lsdException w:name="Colorful List Accent 5" w:semiHidden="0" w:uiPriority="72" w:unhideWhenUsed="0"/>
-    <w:lsdException w:name="Colorful Grid Accent 5" w:semiHidden="0" w:uiPriority="73" w:unhideWhenUsed="0"/>
-    <w:lsdException w:name="Light Shading Accent 6" w:semiHidden="0" w:uiPriority="60" w:unhideWhenUsed="0"/>
-    <w:lsdException w:name="Light List Accent 6" w:semiHidden="0" w:uiPriority="61" w:unhideWhenUsed="0"/>
-    <w:lsdException w:name="Light Grid Accent 6" w:semiHidden="0" w:uiPriority="62" w:unhideWhenUsed="0"/>
-    <w:lsdException w:name="Medium Shading 1 Accent 6" w:semiHidden="0" w:uiPriority="63" w:unhideWhenUsed="0"/>
-    <w:lsdException w:name="Medium Shading 2 Accent 6" w:semiHidden="0" w:uiPriority="64" w:unhideWhenUsed="0"/>
-    <w:lsdException w:name="Medium List 1 Accent 6" w:semiHidden="0" w:uiPriority="65" w:unhideWhenUsed="0"/>
-    <w:lsdException w:name="Medium List 2 Accent 6" w:semiHidden="0" w:uiPriority="66" w:unhideWhenUsed="0"/>
-    <w:lsdException w:name="Medium Grid 1 Accent 6" w:semiHidden="0" w:uiPriority="67" w:unhideWhenUsed="0"/>
-    <w:lsdException w:name="Medium Grid 2 Accent 6" w:semiHidden="0" w:uiPriority="68" w:unhideWhenUsed="0"/>
-    <w:lsdException w:name="Medium Grid 3 Accent 6" w:semiHidden="0" w:uiPriority="69" w:unhideWhenUsed="0"/>
-    <w:lsdException w:name="Dark List Accent 6" w:semiHidden="0" w:uiPriority="70" w:unhideWhenUsed="0"/>
-    <w:lsdException w:name="Colorful Shading Accent 6" w:semiHidden="0" w:uiPriority="71" w:unhideWhenUsed="0"/>
-    <w:lsdException w:name="Colorful List Accent 6" w:semiHidden="0" w:uiPriority="72" w:unhideWhenUsed="0"/>
-    <w:lsdException w:name="Colorful Grid Accent 6" w:semiHidden="0" w:uiPriority="73" w:unhideWhenUsed="0"/>
-    <w:lsdException w:name="Subtle Emphasis" w:semiHidden="0" w:uiPriority="19" w:unhideWhenUsed="0" w:qFormat="1"/>
-    <w:lsdException w:name="Intense Emphasis" w:semiHidden="0" w:uiPriority="21" w:unhideWhenUsed="0" w:qFormat="1"/>
-    <w:lsdException w:name="Subtle Reference" w:semiHidden="0" w:uiPriority="31" w:unhideWhenUsed="0" w:qFormat="1"/>
-    <w:lsdException w:name="Intense Reference" w:semiHidden="0" w:uiPriority="32" w:unhideWhenUsed="0" w:qFormat="1"/>
-    <w:lsdException w:name="Book Title" w:semiHidden="0" w:uiPriority="33" w:unhideWhenUsed="0" w:qFormat="1"/>
-    <w:lsdException w:name="Bibliography" w:uiPriority="37"/>
-    <w:lsdException w:name="TOC Heading" w:uiPriority="39" w:qFormat="1"/>
+  <w:latentStyles w:defLockedState="0" w:defUIPriority="99" w:defSemiHidden="0" w:defUnhideWhenUsed="0" w:defQFormat="0" w:count="376">
+    <w:lsdException w:name="Normal" w:uiPriority="0" w:qFormat="1"/>
+    <w:lsdException w:name="heading 1" w:uiPriority="9" w:qFormat="1"/>
+    <w:lsdException w:name="heading 2" w:semiHidden="1" w:uiPriority="9" w:unhideWhenUsed="1" w:qFormat="1"/>
+    <w:lsdException w:name="heading 3" w:semiHidden="1" w:uiPriority="9" w:unhideWhenUsed="1" w:qFormat="1"/>
+    <w:lsdException w:name="heading 4" w:semiHidden="1" w:uiPriority="9" w:unhideWhenUsed="1" w:qFormat="1"/>
+    <w:lsdException w:name="heading 5" w:semiHidden="1" w:uiPriority="9" w:unhideWhenUsed="1" w:qFormat="1"/>
+    <w:lsdException w:name="heading 6" w:semiHidden="1" w:uiPriority="9" w:unhideWhenUsed="1" w:qFormat="1"/>
+    <w:lsdException w:name="heading 7" w:semiHidden="1" w:uiPriority="9" w:unhideWhenUsed="1" w:qFormat="1"/>
+    <w:lsdException w:name="heading 8" w:semiHidden="1" w:uiPriority="9" w:unhideWhenUsed="1" w:qFormat="1"/>
+    <w:lsdException w:name="heading 9" w:semiHidden="1" w:uiPriority="9" w:unhideWhenUsed="1" w:qFormat="1"/>
+    <w:lsdException w:name="index 1" w:semiHidden="1" w:unhideWhenUsed="1"/>
+    <w:lsdException w:name="index 2" w:semiHidden="1" w:unhideWhenUsed="1"/>
+    <w:lsdException w:name="index 3" w:semiHidden="1" w:unhideWhenUsed="1"/>
+    <w:lsdException w:name="index 4" w:semiHidden="1" w:unhideWhenUsed="1"/>
+    <w:lsdException w:name="index 5" w:semiHidden="1" w:unhideWhenUsed="1"/>
+    <w:lsdException w:name="index 6" w:semiHidden="1" w:unhideWhenUsed="1"/>
+    <w:lsdException w:name="index 7" w:semiHidden="1" w:unhideWhenUsed="1"/>
+    <w:lsdException w:name="index 8" w:semiHidden="1" w:unhideWhenUsed="1"/>
+    <w:lsdException w:name="index 9" w:semiHidden="1" w:unhideWhenUsed="1"/>
+    <w:lsdException w:name="toc 1" w:semiHidden="1" w:uiPriority="39" w:unhideWhenUsed="1"/>
+    <w:lsdException w:name="toc 2" w:semiHidden="1" w:uiPriority="39" w:unhideWhenUsed="1"/>
+    <w:lsdException w:name="toc 3" w:semiHidden="1" w:uiPriority="39" w:unhideWhenUsed="1"/>
+    <w:lsdException w:name="toc 4" w:semiHidden="1" w:uiPriority="39" w:unhideWhenUsed="1"/>
+    <w:lsdException w:name="toc 5" w:semiHidden="1" w:uiPriority="39" w:unhideWhenUsed="1"/>
+    <w:lsdException w:name="toc 6" w:semiHidden="1" w:uiPriority="39" w:unhideWhenUsed="1"/>
+    <w:lsdException w:name="toc 7" w:semiHidden="1" w:uiPriority="39" w:unhideWhenUsed="1"/>
+    <w:lsdException w:name="toc 8" w:semiHidden="1" w:uiPriority="39" w:unhideWhenUsed="1"/>
+    <w:lsdException w:name="toc 9" w:semiHidden="1" w:uiPriority="39" w:unhideWhenUsed="1"/>
+    <w:lsdException w:name="Normal Indent" w:semiHidden="1" w:unhideWhenUsed="1"/>
+    <w:lsdException w:name="footnote text" w:semiHidden="1" w:unhideWhenUsed="1"/>
+    <w:lsdException w:name="annotation text" w:semiHidden="1" w:unhideWhenUsed="1"/>
+    <w:lsdException w:name="header" w:semiHidden="1" w:unhideWhenUsed="1"/>
+    <w:lsdException w:name="footer" w:semiHidden="1" w:unhideWhenUsed="1"/>
+    <w:lsdException w:name="index heading" w:semiHidden="1" w:unhideWhenUsed="1"/>
+    <w:lsdException w:name="caption" w:semiHidden="1" w:uiPriority="35" w:unhideWhenUsed="1" w:qFormat="1"/>
+    <w:lsdException w:name="table of figures" w:semiHidden="1" w:unhideWhenUsed="1"/>
+    <w:lsdException w:name="envelope address" w:semiHidden="1" w:unhideWhenUsed="1"/>
+    <w:lsdException w:name="envelope return" w:semiHidden="1" w:unhideWhenUsed="1"/>
+    <w:lsdException w:name="footnote reference" w:semiHidden="1" w:unhideWhenUsed="1"/>
+    <w:lsdException w:name="annotation reference" w:semiHidden="1" w:unhideWhenUsed="1"/>
+    <w:lsdException w:name="line number" w:semiHidden="1" w:unhideWhenUsed="1"/>
+    <w:lsdException w:name="page number" w:semiHidden="1" w:unhideWhenUsed="1"/>
+    <w:lsdException w:name="endnote reference" w:semiHidden="1" w:unhideWhenUsed="1"/>
+    <w:lsdException w:name="endnote text" w:semiHidden="1" w:unhideWhenUsed="1"/>
+    <w:lsdException w:name="table of authorities" w:semiHidden="1" w:unhideWhenUsed="1"/>
+    <w:lsdException w:name="macro" w:semiHidden="1" w:unhideWhenUsed="1"/>
+    <w:lsdException w:name="toa heading" w:semiHidden="1" w:unhideWhenUsed="1"/>
+    <w:lsdException w:name="List" w:semiHidden="1" w:unhideWhenUsed="1"/>
+    <w:lsdException w:name="List Bullet" w:semiHidden="1" w:unhideWhenUsed="1"/>
+    <w:lsdException w:name="List Number" w:semiHidden="1" w:unhideWhenUsed="1"/>
+    <w:lsdException w:name="List 2" w:semiHidden="1" w:unhideWhenUsed="1"/>
+    <w:lsdException w:name="List 3" w:semiHidden="1" w:unhideWhenUsed="1"/>
+    <w:lsdException w:name="List 4" w:semiHidden="1" w:unhideWhenUsed="1"/>
+    <w:lsdException w:name="List 5" w:semiHidden="1" w:unhideWhenUsed="1"/>
+    <w:lsdException w:name="List Bullet 2" w:semiHidden="1" w:unhideWhenUsed="1"/>
+    <w:lsdException w:name="List Bullet 3" w:semiHidden="1" w:unhideWhenUsed="1"/>
+    <w:lsdException w:name="List Bullet 4" w:semiHidden="1" w:unhideWhenUsed="1"/>
+    <w:lsdException w:name="List Bullet 5" w:semiHidden="1" w:unhideWhenUsed="1"/>
+    <w:lsdException w:name="List Number 2" w:semiHidden="1" w:unhideWhenUsed="1"/>
+    <w:lsdException w:name="List Number 3" w:semiHidden="1" w:unhideWhenUsed="1"/>
+    <w:lsdException w:name="List Number 4" w:semiHidden="1" w:unhideWhenUsed="1"/>
+    <w:lsdException w:name="List Number 5" w:semiHidden="1" w:unhideWhenUsed="1"/>
+    <w:lsdException w:name="Title" w:uiPriority="10" w:qFormat="1"/>
+    <w:lsdException w:name="Closing" w:semiHidden="1" w:unhideWhenUsed="1"/>
+    <w:lsdException w:name="Signature" w:semiHidden="1" w:unhideWhenUsed="1"/>
+    <w:lsdException w:name="Default Paragraph Font" w:semiHidden="1" w:uiPriority="1" w:unhideWhenUsed="1"/>
+    <w:lsdException w:name="Body Text" w:semiHidden="1" w:unhideWhenUsed="1"/>
+    <w:lsdException w:name="Body Text Indent" w:semiHidden="1" w:unhideWhenUsed="1"/>
+    <w:lsdException w:name="List Continue" w:semiHidden="1" w:unhideWhenUsed="1"/>
+    <w:lsdException w:name="List Continue 2" w:semiHidden="1" w:unhideWhenUsed="1"/>
+    <w:lsdException w:name="List Continue 3" w:semiHidden="1" w:unhideWhenUsed="1"/>
+    <w:lsdException w:name="List Continue 4" w:semiHidden="1" w:unhideWhenUsed="1"/>
+    <w:lsdException w:name="List Continue 5" w:semiHidden="1" w:unhideWhenUsed="1"/>
+    <w:lsdException w:name="Message Header" w:semiHidden="1" w:unhideWhenUsed="1"/>
+    <w:lsdException w:name="Subtitle" w:uiPriority="11" w:qFormat="1"/>
+    <w:lsdException w:name="Salutation" w:semiHidden="1" w:unhideWhenUsed="1"/>
+    <w:lsdException w:name="Date" w:semiHidden="1" w:unhideWhenUsed="1"/>
+    <w:lsdException w:name="Body Text First Indent" w:semiHidden="1" w:unhideWhenUsed="1"/>
+    <w:lsdException w:name="Body Text First Indent 2" w:semiHidden="1" w:unhideWhenUsed="1"/>
+    <w:lsdException w:name="Note Heading" w:semiHidden="1" w:unhideWhenUsed="1"/>
+    <w:lsdException w:name="Body Text 2" w:semiHidden="1" w:unhideWhenUsed="1"/>
+    <w:lsdException w:name="Body Text 3" w:semiHidden="1" w:unhideWhenUsed="1"/>
+    <w:lsdException w:name="Body Text Indent 2" w:semiHidden="1" w:unhideWhenUsed="1"/>
+    <w:lsdException w:name="Body Text Indent 3" w:semiHidden="1" w:unhideWhenUsed="1"/>
+    <w:lsdException w:name="Block Text" w:semiHidden="1" w:unhideWhenUsed="1"/>
+    <w:lsdException w:name="Hyperlink" w:semiHidden="1" w:unhideWhenUsed="1"/>
+    <w:lsdException w:name="FollowedHyperlink" w:semiHidden="1" w:unhideWhenUsed="1"/>
+    <w:lsdException w:name="Strong" w:uiPriority="22" w:qFormat="1"/>
+    <w:lsdException w:name="Emphasis" w:uiPriority="20" w:qFormat="1"/>
+    <w:lsdException w:name="Document Map" w:semiHidden="1" w:unhideWhenUsed="1"/>
+    <w:lsdException w:name="Plain Text" w:semiHidden="1" w:unhideWhenUsed="1"/>
+    <w:lsdException w:name="E-mail Signature" w:semiHidden="1" w:unhideWhenUsed="1"/>
+    <w:lsdException w:name="HTML Top of Form" w:semiHidden="1" w:unhideWhenUsed="1"/>
+    <w:lsdException w:name="HTML Bottom of Form" w:semiHidden="1" w:unhideWhenUsed="1"/>
+    <w:lsdException w:name="Normal (Web)" w:semiHidden="1" w:unhideWhenUsed="1"/>
+    <w:lsdException w:name="HTML Acronym" w:semiHidden="1" w:unhideWhenUsed="1"/>
+    <w:lsdException w:name="HTML Address" w:semiHidden="1" w:unhideWhenUsed="1"/>
+    <w:lsdException w:name="HTML Cite" w:semiHidden="1" w:unhideWhenUsed="1"/>
+    <w:lsdException w:name="HTML Code" w:semiHidden="1" w:unhideWhenUsed="1"/>
+    <w:lsdException w:name="HTML Definition" w:semiHidden="1" w:unhideWhenUsed="1"/>
+    <w:lsdException w:name="HTML Keyboard" w:semiHidden="1" w:unhideWhenUsed="1"/>
+    <w:lsdException w:name="HTML Preformatted" w:semiHidden="1" w:unhideWhenUsed="1"/>
+    <w:lsdException w:name="HTML Sample" w:semiHidden="1" w:unhideWhenUsed="1"/>
+    <w:lsdException w:name="HTML Typewriter" w:semiHidden="1" w:unhideWhenUsed="1"/>
+    <w:lsdException w:name="HTML Variable" w:semiHidden="1" w:unhideWhenUsed="1"/>
+    <w:lsdException w:name="Normal Table" w:semiHidden="1" w:unhideWhenUsed="1"/>
+    <w:lsdException w:name="annotation subject" w:semiHidden="1" w:unhideWhenUsed="1"/>
+    <w:lsdException w:name="No List" w:semiHidden="1" w:unhideWhenUsed="1"/>
+    <w:lsdException w:name="Outline List 1" w:semiHidden="1" w:unhideWhenUsed="1"/>
+    <w:lsdException w:name="Outline List 2" w:semiHidden="1" w:unhideWhenUsed="1"/>
+    <w:lsdException w:name="Outline List 3" w:semiHidden="1" w:unhideWhenUsed="1"/>
+    <w:lsdException w:name="Table Simple 1" w:semiHidden="1" w:unhideWhenUsed="1"/>
+    <w:lsdException w:name="Table Simple 2" w:semiHidden="1" w:unhideWhenUsed="1"/>
+    <w:lsdException w:name="Table Simple 3" w:semiHidden="1" w:unhideWhenUsed="1"/>
+    <w:lsdException w:name="Table Classic 1" w:semiHidden="1" w:unhideWhenUsed="1"/>
+    <w:lsdException w:name="Table Classic 2" w:semiHidden="1" w:unhideWhenUsed="1"/>
+    <w:lsdException w:name="Table Classic 3" w:semiHidden="1" w:unhideWhenUsed="1"/>
+    <w:lsdException w:name="Table Classic 4" w:semiHidden="1" w:unhideWhenUsed="1"/>
+    <w:lsdException w:name="Table Colorful 1" w:semiHidden="1" w:unhideWhenUsed="1"/>
+    <w:lsdException w:name="Table Colorful 2" w:semiHidden="1" w:unhideWhenUsed="1"/>
+    <w:lsdException w:name="Table Colorful 3" w:semiHidden="1" w:unhideWhenUsed="1"/>
+    <w:lsdException w:name="Table Columns 1" w:semiHidden="1" w:unhideWhenUsed="1"/>
+    <w:lsdException w:name="Table Columns 2" w:semiHidden="1" w:unhideWhenUsed="1"/>
+    <w:lsdException w:name="Table Columns 3" w:semiHidden="1" w:unhideWhenUsed="1"/>
+    <w:lsdException w:name="Table Columns 4" w:semiHidden="1" w:unhideWhenUsed="1"/>
+    <w:lsdException w:name="Table Columns 5" w:semiHidden="1" w:unhideWhenUsed="1"/>
+    <w:lsdException w:name="Table Grid 1" w:semiHidden="1" w:unhideWhenUsed="1"/>
+    <w:lsdException w:name="Table Grid 2" w:semiHidden="1" w:unhideWhenUsed="1"/>
+    <w:lsdException w:name="Table Grid 3" w:semiHidden="1" w:unhideWhenUsed="1"/>
+    <w:lsdException w:name="Table Grid 4" w:semiHidden="1" w:unhideWhenUsed="1"/>
+    <w:lsdException w:name="Table Grid 5" w:semiHidden="1" w:unhideWhenUsed="1"/>
+    <w:lsdException w:name="Table Grid 6" w:semiHidden="1" w:unhideWhenUsed="1"/>
+    <w:lsdException w:name="Table Grid 7" w:semiHidden="1" w:unhideWhenUsed="1"/>
+    <w:lsdException w:name="Table Grid 8" w:semiHidden="1" w:unhideWhenUsed="1"/>
+    <w:lsdException w:name="Table List 1" w:semiHidden="1" w:unhideWhenUsed="1"/>
+    <w:lsdException w:name="Table List 2" w:semiHidden="1" w:unhideWhenUsed="1"/>
+    <w:lsdException w:name="Table List 3" w:semiHidden="1" w:unhideWhenUsed="1"/>
+    <w:lsdException w:name="Table List 4" w:semiHidden="1" w:unhideWhenUsed="1"/>
+    <w:lsdException w:name="Table List 5" w:semiHidden="1" w:unhideWhenUsed="1"/>
+    <w:lsdException w:name="Table List 6" w:semiHidden="1" w:unhideWhenUsed="1"/>
+    <w:lsdException w:name="Table List 7" w:semiHidden="1" w:unhideWhenUsed="1"/>
+    <w:lsdException w:name="Table List 8" w:semiHidden="1" w:unhideWhenUsed="1"/>
+    <w:lsdException w:name="Table 3D effects 1" w:semiHidden="1" w:unhideWhenUsed="1"/>
+    <w:lsdException w:name="Table 3D effects 2" w:semiHidden="1" w:unhideWhenUsed="1"/>
+    <w:lsdException w:name="Table 3D effects 3" w:semiHidden="1" w:unhideWhenUsed="1"/>
+    <w:lsdException w:name="Table Contemporary" w:semiHidden="1" w:unhideWhenUsed="1"/>
+    <w:lsdException w:name="Table Elegant" w:semiHidden="1" w:unhideWhenUsed="1"/>
+    <w:lsdException w:name="Table Professional" w:semiHidden="1" w:unhideWhenUsed="1"/>
+    <w:lsdException w:name="Table Subtle 1" w:semiHidden="1" w:unhideWhenUsed="1"/>
+    <w:lsdException w:name="Table Subtle 2" w:semiHidden="1" w:unhideWhenUsed="1"/>
+    <w:lsdException w:name="Table Web 1" w:semiHidden="1" w:unhideWhenUsed="1"/>
+    <w:lsdException w:name="Table Web 2" w:semiHidden="1" w:unhideWhenUsed="1"/>
+    <w:lsdException w:name="Table Web 3" w:semiHidden="1" w:unhideWhenUsed="1"/>
+    <w:lsdException w:name="Balloon Text" w:semiHidden="1" w:unhideWhenUsed="1"/>
+    <w:lsdException w:name="Table Grid" w:semiHidden="1" w:uiPriority="59" w:unhideWhenUsed="1"/>
+    <w:lsdException w:name="Table Theme" w:semiHidden="1" w:unhideWhenUsed="1"/>
+    <w:lsdException w:name="Placeholder Text" w:semiHidden="1"/>
+    <w:lsdException w:name="No Spacing" w:uiPriority="1" w:qFormat="1"/>
+    <w:lsdException w:name="Light Shading" w:uiPriority="60"/>
+    <w:lsdException w:name="Light List" w:uiPriority="61"/>
+    <w:lsdException w:name="Light Grid" w:uiPriority="62"/>
+    <w:lsdException w:name="Medium Shading 1" w:uiPriority="63"/>
+    <w:lsdException w:name="Medium Shading 2" w:uiPriority="64"/>
+    <w:lsdException w:name="Medium List 1" w:uiPriority="65"/>
+    <w:lsdException w:name="Medium List 2" w:uiPriority="66"/>
+    <w:lsdException w:name="Medium Grid 1" w:uiPriority="67"/>
+    <w:lsdException w:name="Medium Grid 2" w:uiPriority="68"/>
+    <w:lsdException w:name="Medium Grid 3" w:uiPriority="69"/>
+    <w:lsdException w:name="Dark List" w:uiPriority="70"/>
+    <w:lsdException w:name="Colorful Shading" w:uiPriority="71"/>
+    <w:lsdException w:name="Colorful List" w:uiPriority="72"/>
+    <w:lsdException w:name="Colorful Grid" w:uiPriority="73"/>
+    <w:lsdException w:name="Light Shading Accent 1" w:uiPriority="60"/>
+    <w:lsdException w:name="Light List Accent 1" w:uiPriority="61"/>
+    <w:lsdException w:name="Light Grid Accent 1" w:uiPriority="62"/>
+    <w:lsdException w:name="Medium Shading 1 Accent 1" w:uiPriority="63"/>
+    <w:lsdException w:name="Medium Shading 2 Accent 1" w:uiPriority="64"/>
+    <w:lsdException w:name="Medium List 1 Accent 1" w:uiPriority="65"/>
+    <w:lsdException w:name="Revision" w:semiHidden="1"/>
+    <w:lsdException w:name="List Paragraph" w:uiPriority="34" w:qFormat="1"/>
+    <w:lsdException w:name="Quote" w:uiPriority="29" w:qFormat="1"/>
+    <w:lsdException w:name="Intense Quote" w:uiPriority="30" w:qFormat="1"/>
+    <w:lsdException w:name="Medium List 2 Accent 1" w:uiPriority="66"/>
+    <w:lsdException w:name="Medium Grid 1 Accent 1" w:uiPriority="67"/>
+    <w:lsdException w:name="Medium Grid 2 Accent 1" w:uiPriority="68"/>
+    <w:lsdException w:name="Medium Grid 3 Accent 1" w:uiPriority="69"/>
+    <w:lsdException w:name="Dark List Accent 1" w:uiPriority="70"/>
+    <w:lsdException w:name="Colorful Shading Accent 1" w:uiPriority="71"/>
+    <w:lsdException w:name="Colorful List Accent 1" w:uiPriority="72"/>
+    <w:lsdException w:name="Colorful Grid Accent 1" w:uiPriority="73"/>
+    <w:lsdException w:name="Light Shading Accent 2" w:uiPriority="60"/>
+    <w:lsdException w:name="Light List Accent 2" w:uiPriority="61"/>
+    <w:lsdException w:name="Light Grid Accent 2" w:uiPriority="62"/>
+    <w:lsdException w:name="Medium Shading 1 Accent 2" w:uiPriority="63"/>
+    <w:lsdException w:name="Medium Shading 2 Accent 2" w:uiPriority="64"/>
+    <w:lsdException w:name="Medium List 1 Accent 2" w:uiPriority="65"/>
+    <w:lsdException w:name="Medium List 2 Accent 2" w:uiPriority="66"/>
+    <w:lsdException w:name="Medium Grid 1 Accent 2" w:uiPriority="67"/>
+    <w:lsdException w:name="Medium Grid 2 Accent 2" w:uiPriority="68"/>
+    <w:lsdException w:name="Medium Grid 3 Accent 2" w:uiPriority="69"/>
+    <w:lsdException w:name="Dark List Accent 2" w:uiPriority="70"/>
+    <w:lsdException w:name="Colorful Shading Accent 2" w:uiPriority="71"/>
+    <w:lsdException w:name="Colorful List Accent 2" w:uiPriority="72"/>
+    <w:lsdException w:name="Colorful Grid Accent 2" w:uiPriority="73"/>
+    <w:lsdException w:name="Light Shading Accent 3" w:uiPriority="60"/>
+    <w:lsdException w:name="Light List Accent 3" w:uiPriority="61"/>
+    <w:lsdException w:name="Light Grid Accent 3" w:uiPriority="62"/>
+    <w:lsdException w:name="Medium Shading 1 Accent 3" w:uiPriority="63"/>
+    <w:lsdException w:name="Medium Shading 2 Accent 3" w:uiPriority="64"/>
+    <w:lsdException w:name="Medium List 1 Accent 3" w:uiPriority="65"/>
+    <w:lsdException w:name="Medium List 2 Accent 3" w:uiPriority="66"/>
+    <w:lsdException w:name="Medium Grid 1 Accent 3" w:uiPriority="67"/>
+    <w:lsdException w:name="Medium Grid 2 Accent 3" w:uiPriority="68"/>
+    <w:lsdException w:name="Medium Grid 3 Accent 3" w:uiPriority="69"/>
+    <w:lsdException w:name="Dark List Accent 3" w:uiPriority="70"/>
+    <w:lsdException w:name="Colorful Shading Accent 3" w:uiPriority="71"/>
+    <w:lsdException w:name="Colorful List Accent 3" w:uiPriority="72"/>
+    <w:lsdException w:name="Colorful Grid Accent 3" w:uiPriority="73"/>
+    <w:lsdException w:name="Light Shading Accent 4" w:uiPriority="60"/>
+    <w:lsdException w:name="Light List Accent 4" w:uiPriority="61"/>
+    <w:lsdException w:name="Light Grid Accent 4" w:uiPriority="62"/>
+    <w:lsdException w:name="Medium Shading 1 Accent 4" w:uiPriority="63"/>
+    <w:lsdException w:name="Medium Shading 2 Accent 4" w:uiPriority="64"/>
+    <w:lsdException w:name="Medium List 1 Accent 4" w:uiPriority="65"/>
+    <w:lsdException w:name="Medium List 2 Accent 4" w:uiPriority="66"/>
+    <w:lsdException w:name="Medium Grid 1 Accent 4" w:uiPriority="67"/>
+    <w:lsdException w:name="Medium Grid 2 Accent 4" w:uiPriority="68"/>
+    <w:lsdException w:name="Medium Grid 3 Accent 4" w:uiPriority="69"/>
+    <w:lsdException w:name="Dark List Accent 4" w:uiPriority="70"/>
+    <w:lsdException w:name="Colorful Shading Accent 4" w:uiPriority="71"/>
+    <w:lsdException w:name="Colorful List Accent 4" w:uiPriority="72"/>
+    <w:lsdException w:name="Colorful Grid Accent 4" w:uiPriority="73"/>
+    <w:lsdException w:name="Light Shading Accent 5" w:uiPriority="60"/>
+    <w:lsdException w:name="Light List Accent 5" w:uiPriority="61"/>
+    <w:lsdException w:name="Light Grid Accent 5" w:uiPriority="62"/>
+    <w:lsdException w:name="Medium Shading 1 Accent 5" w:uiPriority="63"/>
+    <w:lsdException w:name="Medium Shading 2 Accent 5" w:uiPriority="64"/>
+    <w:lsdException w:name="Medium List 1 Accent 5" w:uiPriority="65"/>
+    <w:lsdException w:name="Medium List 2 Accent 5" w:uiPriority="66"/>
+    <w:lsdException w:name="Medium Grid 1 Accent 5" w:uiPriority="67"/>
+    <w:lsdException w:name="Medium Grid 2 Accent 5" w:uiPriority="68"/>
+    <w:lsdException w:name="Medium Grid 3 Accent 5" w:uiPriority="69"/>
+    <w:lsdException w:name="Dark List Accent 5" w:uiPriority="70"/>
+    <w:lsdException w:name="Colorful Shading Accent 5" w:uiPriority="71"/>
+    <w:lsdException w:name="Colorful List Accent 5" w:uiPriority="72"/>
+    <w:lsdException w:name="Colorful Grid Accent 5" w:uiPriority="73"/>
+    <w:lsdException w:name="Light Shading Accent 6" w:uiPriority="60"/>
+    <w:lsdException w:name="Light List Accent 6" w:uiPriority="61"/>
+    <w:lsdException w:name="Light Grid Accent 6" w:uiPriority="62"/>
+    <w:lsdException w:name="Medium Shading 1 Accent 6" w:uiPriority="63"/>
+    <w:lsdException w:name="Medium Shading 2 Accent 6" w:uiPriority="64"/>
+    <w:lsdException w:name="Medium List 1 Accent 6" w:uiPriority="65"/>
+    <w:lsdException w:name="Medium List 2 Accent 6" w:uiPriority="66"/>
+    <w:lsdException w:name="Medium Grid 1 Accent 6" w:uiPriority="67"/>
+    <w:lsdException w:name="Medium Grid 2 Accent 6" w:uiPriority="68"/>
+    <w:lsdException w:name="Medium Grid 3 Accent 6" w:uiPriority="69"/>
+    <w:lsdException w:name="Dark List Accent 6" w:uiPriority="70"/>
+    <w:lsdException w:name="Colorful Shading Accent 6" w:uiPriority="71"/>
+    <w:lsdException w:name="Colorful List Accent 6" w:uiPriority="72"/>
+    <w:lsdException w:name="Colorful Grid Accent 6" w:uiPriority="73"/>
+    <w:lsdException w:name="Subtle Emphasis" w:uiPriority="19" w:qFormat="1"/>
+    <w:lsdException w:name="Intense Emphasis" w:uiPriority="21" w:qFormat="1"/>
+    <w:lsdException w:name="Subtle Reference" w:uiPriority="31" w:qFormat="1"/>
+    <w:lsdException w:name="Intense Reference" w:uiPriority="32" w:qFormat="1"/>
+    <w:lsdException w:name="Book Title" w:uiPriority="33" w:qFormat="1"/>
+    <w:lsdException w:name="Bibliography" w:semiHidden="1" w:uiPriority="37" w:unhideWhenUsed="1"/>
+    <w:lsdException w:name="TOC Heading" w:semiHidden="1" w:uiPriority="39" w:unhideWhenUsed="1" w:qFormat="1"/>
+    <w:lsdException w:name="Plain Table 1" w:uiPriority="41"/>
+    <w:lsdException w:name="Plain Table 2" w:uiPriority="42"/>
+    <w:lsdException w:name="Plain Table 3" w:uiPriority="43"/>
+    <w:lsdException w:name="Plain Table 4" w:uiPriority="44"/>
+    <w:lsdException w:name="Plain Table 5" w:uiPriority="45"/>
+    <w:lsdException w:name="Grid Table Light" w:uiPriority="40"/>
+    <w:lsdException w:name="Grid Table 1 Light" w:uiPriority="46"/>
+    <w:lsdException w:name="Grid Table 2" w:uiPriority="47"/>
+    <w:lsdException w:name="Grid Table 3" w:uiPriority="48"/>
+    <w:lsdException w:name="Grid Table 4" w:uiPriority="49"/>
+    <w:lsdException w:name="Grid Table 5 Dark" w:uiPriority="50"/>
+    <w:lsdException w:name="Grid Table 6 Colorful" w:uiPriority="51"/>
+    <w:lsdException w:name="Grid Table 7 Colorful" w:uiPriority="52"/>
+    <w:lsdException w:name="Grid Table 1 Light Accent 1" w:uiPriority="46"/>
+    <w:lsdException w:name="Grid Table 2 Accent 1" w:uiPriority="47"/>
+    <w:lsdException w:name="Grid Table 3 Accent 1" w:uiPriority="48"/>
+    <w:lsdException w:name="Grid Table 4 Accent 1" w:uiPriority="49"/>
+    <w:lsdException w:name="Grid Table 5 Dark Accent 1" w:uiPriority="50"/>
+    <w:lsdException w:name="Grid Table 6 Colorful Accent 1" w:uiPriority="51"/>
+    <w:lsdException w:name="Grid Table 7 Colorful Accent 1" w:uiPriority="52"/>
+    <w:lsdException w:name="Grid Table 1 Light Accent 2" w:uiPriority="46"/>
+    <w:lsdException w:name="Grid Table 2 Accent 2" w:uiPriority="47"/>
+    <w:lsdException w:name="Grid Table 3 Accent 2" w:uiPriority="48"/>
+    <w:lsdException w:name="Grid Table 4 Accent 2" w:uiPriority="49"/>
+    <w:lsdException w:name="Grid Table 5 Dark Accent 2" w:uiPriority="50"/>
+    <w:lsdException w:name="Grid Table 6 Colorful Accent 2" w:uiPriority="51"/>
+    <w:lsdException w:name="Grid Table 7 Colorful Accent 2" w:uiPriority="52"/>
+    <w:lsdException w:name="Grid Table 1 Light Accent 3" w:uiPriority="46"/>
+    <w:lsdException w:name="Grid Table 2 Accent 3" w:uiPriority="47"/>
+    <w:lsdException w:name="Grid Table 3 Accent 3" w:uiPriority="48"/>
+    <w:lsdException w:name="Grid Table 4 Accent 3" w:uiPriority="49"/>
+    <w:lsdException w:name="Grid Table 5 Dark Accent 3" w:uiPriority="50"/>
+    <w:lsdException w:name="Grid Table 6 Colorful Accent 3" w:uiPriority="51"/>
+    <w:lsdException w:name="Grid Table 7 Colorful Accent 3" w:uiPriority="52"/>
+    <w:lsdException w:name="Grid Table 1 Light Accent 4" w:uiPriority="46"/>
+    <w:lsdException w:name="Grid Table 2 Accent 4" w:uiPriority="47"/>
+    <w:lsdException w:name="Grid Table 3 Accent 4" w:uiPriority="48"/>
+    <w:lsdException w:name="Grid Table 4 Accent 4" w:uiPriority="49"/>
+    <w:lsdException w:name="Grid Table 5 Dark Accent 4" w:uiPriority="50"/>
+    <w:lsdException w:name="Grid Table 6 Colorful Accent 4" w:uiPriority="51"/>
+    <w:lsdException w:name="Grid Table 7 Colorful Accent 4" w:uiPriority="52"/>
+    <w:lsdException w:name="Grid Table 1 Light Accent 5" w:uiPriority="46"/>
+    <w:lsdException w:name="Grid Table 2 Accent 5" w:uiPriority="47"/>
+    <w:lsdException w:name="Grid Table 3 Accent 5" w:uiPriority="48"/>
+    <w:lsdException w:name="Grid Table 4 Accent 5" w:uiPriority="49"/>
+    <w:lsdException w:name="Grid Table 5 Dark Accent 5" w:uiPriority="50"/>
+    <w:lsdException w:name="Grid Table 6 Colorful Accent 5" w:uiPriority="51"/>
+    <w:lsdException w:name="Grid Table 7 Colorful Accent 5" w:uiPriority="52"/>
+    <w:lsdException w:name="Grid Table 1 Light Accent 6" w:uiPriority="46"/>
+    <w:lsdException w:name="Grid Table 2 Accent 6" w:uiPriority="47"/>
+    <w:lsdException w:name="Grid Table 3 Accent 6" w:uiPriority="48"/>
+    <w:lsdException w:name="Grid Table 4 Accent 6" w:uiPriority="49"/>
+    <w:lsdException w:name="Grid Table 5 Dark Accent 6" w:uiPriority="50"/>
+    <w:lsdException w:name="Grid Table 6 Colorful Accent 6" w:uiPriority="51"/>
+    <w:lsdException w:name="Grid Table 7 Colorful Accent 6" w:uiPriority="52"/>
+    <w:lsdException w:name="List Table 1 Light" w:uiPriority="46"/>
+    <w:lsdException w:name="List Table 2" w:uiPriority="47"/>
+    <w:lsdException w:name="List Table 3" w:uiPriority="48"/>
+    <w:lsdException w:name="List Table 4" w:uiPriority="49"/>
+    <w:lsdException w:name="List Table 5 Dark" w:uiPriority="50"/>
+    <w:lsdException w:name="List Table 6 Colorful" w:uiPriority="51"/>
+    <w:lsdException w:name="List Table 7 Colorful" w:uiPriority="52"/>
+    <w:lsdException w:name="List Table 1 Light Accent 1" w:uiPriority="46"/>
+    <w:lsdException w:name="List Table 2 Accent 1" w:uiPriority="47"/>
+    <w:lsdException w:name="List Table 3 Accent 1" w:uiPriority="48"/>
+    <w:lsdException w:name="List Table 4 Accent 1" w:uiPriority="49"/>
+    <w:lsdException w:name="List Table 5 Dark Accent 1" w:uiPriority="50"/>
+    <w:lsdException w:name="List Table 6 Colorful Accent 1" w:uiPriority="51"/>
+    <w:lsdException w:name="List Table 7 Colorful Accent 1" w:uiPriority="52"/>
+    <w:lsdException w:name="List Table 1 Light Accent 2" w:uiPriority="46"/>
+    <w:lsdException w:name="List Table 2 Accent 2" w:uiPriority="47"/>
+    <w:lsdException w:name="List Table 3 Accent 2" w:uiPriority="48"/>
+    <w:lsdException w:name="List Table 4 Accent 2" w:uiPriority="49"/>
+    <w:lsdException w:name="List Table 5 Dark Accent 2" w:uiPriority="50"/>
+    <w:lsdException w:name="List Table 6 Colorful Accent 2" w:uiPriority="51"/>
+    <w:lsdException w:name="List Table 7 Colorful Accent 2" w:uiPriority="52"/>
+    <w:lsdException w:name="List Table 1 Light Accent 3" w:uiPriority="46"/>
+    <w:lsdException w:name="List Table 2 Accent 3" w:uiPriority="47"/>
+    <w:lsdException w:name="List Table 3 Accent 3" w:uiPriority="48"/>
+    <w:lsdException w:name="List Table 4 Accent 3" w:uiPriority="49"/>
+    <w:lsdException w:name="List Table 5 Dark Accent 3" w:uiPriority="50"/>
+    <w:lsdException w:name="List Table 6 Colorful Accent 3" w:uiPriority="51"/>
+    <w:lsdException w:name="List Table 7 Colorful Accent 3" w:uiPriority="52"/>
+    <w:lsdException w:name="List Table 1 Light Accent 4" w:uiPriority="46"/>
+    <w:lsdException w:name="List Table 2 Accent 4" w:uiPriority="47"/>
+    <w:lsdException w:name="List Table 3 Accent 4" w:uiPriority="48"/>
+    <w:lsdException w:name="List Table 4 Accent 4" w:uiPriority="49"/>
+    <w:lsdException w:name="List Table 5 Dark Accent 4" w:uiPriority="50"/>
+    <w:lsdException w:name="List Table 6 Colorful Accent 4" w:uiPriority="51"/>
+    <w:lsdException w:name="List Table 7 Colorful Accent 4" w:uiPriority="52"/>
+    <w:lsdException w:name="List Table 1 Light Accent 5" w:uiPriority="46"/>
+    <w:lsdException w:name="List Table 2 Accent 5" w:uiPriority="47"/>
+    <w:lsdException w:name="List Table 3 Accent 5" w:uiPriority="48"/>
+    <w:lsdException w:name="List Table 4 Accent 5" w:uiPriority="49"/>
+    <w:lsdException w:name="List Table 5 Dark Accent 5" w:uiPriority="50"/>
+    <w:lsdException w:name="List Table 6 Colorful Accent 5" w:uiPriority="51"/>
+    <w:lsdException w:name="List Table 7 Colorful Accent 5" w:uiPriority="52"/>
+    <w:lsdException w:name="List Table 1 Light Accent 6" w:uiPriority="46"/>
+    <w:lsdException w:name="List Table 2 Accent 6" w:uiPriority="47"/>
+    <w:lsdException w:name="List Table 3 Accent 6" w:uiPriority="48"/>
+    <w:lsdException w:name="List Table 4 Accent 6" w:uiPriority="49"/>
+    <w:lsdException w:name="List Table 5 Dark Accent 6" w:uiPriority="50"/>
+    <w:lsdException w:name="List Table 6 Colorful Accent 6" w:uiPriority="51"/>
+    <w:lsdException w:name="List Table 7 Colorful Accent 6" w:uiPriority="52"/>
+    <w:lsdException w:name="Mention" w:semiHidden="1" w:unhideWhenUsed="1"/>
+    <w:lsdException w:name="Smart Hyperlink" w:semiHidden="1" w:unhideWhenUsed="1"/>
+    <w:lsdException w:name="Hashtag" w:semiHidden="1" w:unhideWhenUsed="1"/>
+    <w:lsdException w:name="Unresolved Mention" w:semiHidden="1" w:unhideWhenUsed="1"/>
+    <w:lsdException w:name="Smart Link" w:semiHidden="1" w:unhideWhenUsed="1"/>
   </w:latentStyles>
   <w:style w:type="paragraph" w:default="1" w:styleId="Normal">
     <w:name w:val="Normal"/>
@@ -2430,7 +3012,6 @@
     <w:uiPriority w:val="99"/>
     <w:semiHidden/>
     <w:unhideWhenUsed/>
-    <w:qFormat/>
     <w:tblPr>
       <w:tblInd w:w="0" w:type="dxa"/>
       <w:tblCellMar>

</xml_diff>